<commit_message>
writing early draft - outline
</commit_message>
<xml_diff>
--- a/paper/BcSlGWAS_v0.docx
+++ b/paper/BcSlGWAS_v0.docx
@@ -4,13 +4,30 @@
   <w:body>
     <w:p>
       <w:r>
-        <w:t xml:space="preserve">Title: Tomato domestication and genetic variation in virulence of Botrytis </w:t>
+        <w:t xml:space="preserve">Title: </w:t>
+      </w:r>
+      <w:r>
+        <w:t xml:space="preserve">The role of tomato domestication in modifying the quantitative genetic basis of Botrytis </w:t>
       </w:r>
       <w:proofErr w:type="spellStart"/>
       <w:r>
         <w:t>cinerea</w:t>
       </w:r>
       <w:proofErr w:type="spellEnd"/>
+      <w:r>
+        <w:t xml:space="preserve"> </w:t>
+      </w:r>
+      <w:commentRangeStart w:id="0"/>
+      <w:r>
+        <w:t>virulence</w:t>
+      </w:r>
+      <w:commentRangeEnd w:id="0"/>
+      <w:r>
+        <w:rPr>
+          <w:rStyle w:val="CommentReference"/>
+        </w:rPr>
+        <w:commentReference w:id="0"/>
+      </w:r>
     </w:p>
     <w:p/>
     <w:p>
@@ -27,13 +44,19 @@
         </w:numPr>
       </w:pPr>
       <w:r>
-        <w:t xml:space="preserve">Quantitative genetic basis of virulence in a generalist </w:t>
+        <w:t>For</w:t>
+      </w:r>
+      <w:r>
+        <w:t xml:space="preserve"> generalist </w:t>
       </w:r>
       <w:proofErr w:type="spellStart"/>
       <w:r>
-        <w:t>necrotroph</w:t>
+        <w:t>necrotrophs</w:t>
       </w:r>
       <w:proofErr w:type="spellEnd"/>
+      <w:r>
+        <w:t>, virulence is a quantitative trait</w:t>
+      </w:r>
     </w:p>
     <w:p>
       <w:pPr>
@@ -44,7 +67,16 @@
         </w:numPr>
       </w:pPr>
       <w:r>
-        <w:t>Goal of control of common, economically costly pathogen</w:t>
+        <w:t>Applied goal</w:t>
+      </w:r>
+      <w:r>
+        <w:t xml:space="preserve"> </w:t>
+      </w:r>
+      <w:r>
+        <w:t xml:space="preserve">to control </w:t>
+      </w:r>
+      <w:r>
+        <w:t>common, economically costly pathogen</w:t>
       </w:r>
     </w:p>
     <w:p>
@@ -56,24 +88,66 @@
         </w:numPr>
       </w:pPr>
       <w:r>
-        <w:t xml:space="preserve">Plant side: </w:t>
-      </w:r>
+        <w:t>Quantitative genetics of virulence in Botrytis</w:t>
+      </w:r>
+    </w:p>
+    <w:p>
+      <w:pPr>
+        <w:pStyle w:val="ListParagraph"/>
+        <w:numPr>
+          <w:ilvl w:val="1"/>
+          <w:numId w:val="1"/>
+        </w:numPr>
+      </w:pPr>
+      <w:r>
+        <w:t>Jason’s GWAS</w:t>
+      </w:r>
+    </w:p>
+    <w:p>
+      <w:pPr>
+        <w:pStyle w:val="ListParagraph"/>
+        <w:numPr>
+          <w:ilvl w:val="1"/>
+          <w:numId w:val="1"/>
+        </w:numPr>
+      </w:pPr>
+      <w:r>
+        <w:t>Few virulence genes known</w:t>
+      </w:r>
+    </w:p>
+    <w:p>
+      <w:pPr>
+        <w:pStyle w:val="ListParagraph"/>
+        <w:numPr>
+          <w:ilvl w:val="0"/>
+          <w:numId w:val="1"/>
+        </w:numPr>
+      </w:pPr>
       <w:proofErr w:type="spellStart"/>
       <w:r>
-        <w:t>multigenic</w:t>
+        <w:t>Multigenic</w:t>
       </w:r>
       <w:proofErr w:type="spellEnd"/>
-    </w:p>
-    <w:p>
-      <w:pPr>
-        <w:pStyle w:val="ListParagraph"/>
-        <w:numPr>
-          <w:ilvl w:val="1"/>
-          <w:numId w:val="1"/>
-        </w:numPr>
-      </w:pPr>
-      <w:r>
-        <w:t>Genetics in Arabidopsis – GWAS</w:t>
+      <w:r>
+        <w:t xml:space="preserve"> basis of plant resistance to Botrytis</w:t>
+      </w:r>
+    </w:p>
+    <w:p>
+      <w:pPr>
+        <w:pStyle w:val="ListParagraph"/>
+        <w:numPr>
+          <w:ilvl w:val="1"/>
+          <w:numId w:val="1"/>
+        </w:numPr>
+      </w:pPr>
+      <w:r>
+        <w:t xml:space="preserve">Genetics in Arabidopsis – </w:t>
+      </w:r>
+      <w:r>
+        <w:t xml:space="preserve">Jason’s </w:t>
+      </w:r>
+      <w:r>
+        <w:t>GWAS</w:t>
       </w:r>
     </w:p>
     <w:p>
@@ -97,7 +171,31 @@
         </w:numPr>
       </w:pPr>
       <w:r>
-        <w:t>Pathogen side</w:t>
+        <w:t>Domestication in pathogen resistance</w:t>
+      </w:r>
+    </w:p>
+    <w:p>
+      <w:pPr>
+        <w:pStyle w:val="ListParagraph"/>
+        <w:numPr>
+          <w:ilvl w:val="1"/>
+          <w:numId w:val="1"/>
+        </w:numPr>
+      </w:pPr>
+      <w:r>
+        <w:t>Theory: selection against defense alleles in domestication &amp; cultivation</w:t>
+      </w:r>
+    </w:p>
+    <w:p>
+      <w:pPr>
+        <w:pStyle w:val="ListParagraph"/>
+        <w:numPr>
+          <w:ilvl w:val="1"/>
+          <w:numId w:val="1"/>
+        </w:numPr>
+      </w:pPr>
+      <w:r>
+        <w:t>Assumes: low resistance in all domesticated varieties</w:t>
       </w:r>
     </w:p>
     <w:p>
@@ -109,34 +207,67 @@
         </w:numPr>
       </w:pPr>
       <w:r>
-        <w:t xml:space="preserve">Domestication </w:t>
-      </w:r>
-    </w:p>
-    <w:p>
-      <w:pPr>
-        <w:pStyle w:val="ListParagraph"/>
-        <w:numPr>
-          <w:ilvl w:val="1"/>
-          <w:numId w:val="1"/>
-        </w:numPr>
-      </w:pPr>
-      <w:r>
-        <w:t xml:space="preserve">Theory: </w:t>
-      </w:r>
-      <w:r>
-        <w:t>drift/ selection against defense alleles in domestication &amp; cultivation</w:t>
-      </w:r>
-    </w:p>
-    <w:p>
-      <w:pPr>
-        <w:pStyle w:val="ListParagraph"/>
-        <w:numPr>
-          <w:ilvl w:val="1"/>
-          <w:numId w:val="1"/>
-        </w:numPr>
-      </w:pPr>
-      <w:r>
-        <w:t>Presumes: low resistance in *all* domesticated varieties</w:t>
+        <w:t>Questions</w:t>
+      </w:r>
+    </w:p>
+    <w:p>
+      <w:pPr>
+        <w:pStyle w:val="ListParagraph"/>
+        <w:numPr>
+          <w:ilvl w:val="1"/>
+          <w:numId w:val="1"/>
+        </w:numPr>
+      </w:pPr>
+      <w:r>
+        <w:t>Does domestication give us a strong hypothesis about susceptibility?</w:t>
+      </w:r>
+    </w:p>
+    <w:p>
+      <w:pPr>
+        <w:pStyle w:val="ListParagraph"/>
+        <w:numPr>
+          <w:ilvl w:val="2"/>
+          <w:numId w:val="1"/>
+        </w:numPr>
+      </w:pPr>
+      <w:r>
+        <w:t>Does this differ depending on</w:t>
+      </w:r>
+      <w:r>
+        <w:t>: pathogen genotype, host genotype</w:t>
+      </w:r>
+    </w:p>
+    <w:p>
+      <w:pPr>
+        <w:pStyle w:val="ListParagraph"/>
+        <w:numPr>
+          <w:ilvl w:val="1"/>
+          <w:numId w:val="1"/>
+        </w:numPr>
+      </w:pPr>
+      <w:r>
+        <w:t>Genetic basis of virulence in Botrytis</w:t>
+      </w:r>
+    </w:p>
+    <w:p>
+      <w:pPr>
+        <w:pStyle w:val="ListParagraph"/>
+        <w:numPr>
+          <w:ilvl w:val="2"/>
+          <w:numId w:val="1"/>
+        </w:numPr>
+      </w:pPr>
+      <w:r>
+        <w:t>Do the same loci confer virulence across host genotypes?</w:t>
+      </w:r>
+    </w:p>
+    <w:p/>
+    <w:p>
+      <w:r>
+        <w:t xml:space="preserve">Materials &amp; </w:t>
+      </w:r>
+      <w:r>
+        <w:t>Methods</w:t>
       </w:r>
     </w:p>
     <w:p>
@@ -148,19 +279,227 @@
         </w:numPr>
       </w:pPr>
       <w:r>
-        <w:t>Questions</w:t>
-      </w:r>
-    </w:p>
-    <w:p>
-      <w:pPr>
-        <w:pStyle w:val="ListParagraph"/>
-        <w:numPr>
-          <w:ilvl w:val="1"/>
-          <w:numId w:val="1"/>
-        </w:numPr>
-      </w:pPr>
-      <w:r>
-        <w:t>Does domestication give us a strong hypothesis about susceptibility?</w:t>
+        <w:t xml:space="preserve">Plant growth &amp; </w:t>
+      </w:r>
+      <w:r>
+        <w:t xml:space="preserve">choice of </w:t>
+      </w:r>
+      <w:r>
+        <w:t>accessions</w:t>
+      </w:r>
+    </w:p>
+    <w:p>
+      <w:pPr>
+        <w:pStyle w:val="ListParagraph"/>
+        <w:numPr>
+          <w:ilvl w:val="0"/>
+          <w:numId w:val="1"/>
+        </w:numPr>
+      </w:pPr>
+      <w:r>
+        <w:t xml:space="preserve">Pathogen propagation &amp; </w:t>
+      </w:r>
+      <w:r>
+        <w:t xml:space="preserve">population of </w:t>
+      </w:r>
+      <w:r>
+        <w:t>isolates</w:t>
+      </w:r>
+    </w:p>
+    <w:p>
+      <w:pPr>
+        <w:pStyle w:val="ListParagraph"/>
+        <w:numPr>
+          <w:ilvl w:val="0"/>
+          <w:numId w:val="1"/>
+        </w:numPr>
+      </w:pPr>
+      <w:r>
+        <w:t>Detached leaf assay</w:t>
+      </w:r>
+    </w:p>
+    <w:p>
+      <w:pPr>
+        <w:pStyle w:val="ListParagraph"/>
+        <w:numPr>
+          <w:ilvl w:val="1"/>
+          <w:numId w:val="1"/>
+        </w:numPr>
+      </w:pPr>
+      <w:r>
+        <w:t>Whole-plant translatable</w:t>
+      </w:r>
+    </w:p>
+    <w:p>
+      <w:pPr>
+        <w:pStyle w:val="ListParagraph"/>
+        <w:numPr>
+          <w:ilvl w:val="1"/>
+          <w:numId w:val="1"/>
+        </w:numPr>
+      </w:pPr>
+      <w:r>
+        <w:t xml:space="preserve">Lesion size as approximation of virulence </w:t>
+      </w:r>
+    </w:p>
+    <w:p>
+      <w:pPr>
+        <w:pStyle w:val="ListParagraph"/>
+        <w:numPr>
+          <w:ilvl w:val="0"/>
+          <w:numId w:val="1"/>
+        </w:numPr>
+      </w:pPr>
+      <w:r>
+        <w:t>Linear models</w:t>
+      </w:r>
+    </w:p>
+    <w:p>
+      <w:pPr>
+        <w:pStyle w:val="ListParagraph"/>
+        <w:numPr>
+          <w:ilvl w:val="0"/>
+          <w:numId w:val="1"/>
+        </w:numPr>
+      </w:pPr>
+      <w:r>
+        <w:t>Genome</w:t>
+      </w:r>
+    </w:p>
+    <w:p>
+      <w:pPr>
+        <w:pStyle w:val="ListParagraph"/>
+        <w:numPr>
+          <w:ilvl w:val="1"/>
+          <w:numId w:val="1"/>
+        </w:numPr>
+      </w:pPr>
+      <w:r>
+        <w:t>Has this been published elsewhere yet by Suzi?</w:t>
+      </w:r>
+    </w:p>
+    <w:p>
+      <w:pPr>
+        <w:pStyle w:val="ListParagraph"/>
+        <w:numPr>
+          <w:ilvl w:val="0"/>
+          <w:numId w:val="1"/>
+        </w:numPr>
+      </w:pPr>
+      <w:proofErr w:type="spellStart"/>
+      <w:r>
+        <w:t>bigRR</w:t>
+      </w:r>
+      <w:proofErr w:type="spellEnd"/>
+    </w:p>
+    <w:p>
+      <w:pPr>
+        <w:pStyle w:val="ListParagraph"/>
+        <w:numPr>
+          <w:ilvl w:val="1"/>
+          <w:numId w:val="1"/>
+        </w:numPr>
+      </w:pPr>
+      <w:proofErr w:type="gramStart"/>
+      <w:r>
+        <w:t>justify</w:t>
+      </w:r>
+      <w:proofErr w:type="gramEnd"/>
+      <w:r>
+        <w:t>? JAC</w:t>
+      </w:r>
+    </w:p>
+    <w:p>
+      <w:pPr>
+        <w:pStyle w:val="ListParagraph"/>
+        <w:numPr>
+          <w:ilvl w:val="0"/>
+          <w:numId w:val="1"/>
+        </w:numPr>
+      </w:pPr>
+      <w:r>
+        <w:t>gene identification</w:t>
+      </w:r>
+    </w:p>
+    <w:p/>
+    <w:p>
+      <w:r>
+        <w:t>Results</w:t>
+      </w:r>
+    </w:p>
+    <w:p>
+      <w:pPr>
+        <w:pStyle w:val="ListParagraph"/>
+        <w:numPr>
+          <w:ilvl w:val="0"/>
+          <w:numId w:val="1"/>
+        </w:numPr>
+      </w:pPr>
+      <w:r>
+        <w:t>variation in lesion size</w:t>
+      </w:r>
+    </w:p>
+    <w:p>
+      <w:pPr>
+        <w:pStyle w:val="ListParagraph"/>
+        <w:numPr>
+          <w:ilvl w:val="1"/>
+          <w:numId w:val="1"/>
+        </w:numPr>
+      </w:pPr>
+      <w:r>
+        <w:t>domesticated lines more susceptible on average BUT overlap with wild</w:t>
+      </w:r>
+      <w:r>
+        <w:t xml:space="preserve"> </w:t>
+      </w:r>
+    </w:p>
+    <w:p>
+      <w:pPr>
+        <w:pStyle w:val="ListParagraph"/>
+        <w:numPr>
+          <w:ilvl w:val="0"/>
+          <w:numId w:val="1"/>
+        </w:numPr>
+      </w:pPr>
+      <w:r>
+        <w:t>genetic control of lesion size</w:t>
+      </w:r>
+    </w:p>
+    <w:p>
+      <w:pPr>
+        <w:pStyle w:val="ListParagraph"/>
+        <w:numPr>
+          <w:ilvl w:val="1"/>
+          <w:numId w:val="1"/>
+        </w:numPr>
+      </w:pPr>
+      <w:r>
+        <w:t>due to plant, pathogen, and INTERACTION</w:t>
+      </w:r>
+    </w:p>
+    <w:p>
+      <w:pPr>
+        <w:pStyle w:val="ListParagraph"/>
+        <w:numPr>
+          <w:ilvl w:val="0"/>
+          <w:numId w:val="1"/>
+        </w:numPr>
+      </w:pPr>
+      <w:r>
+        <w:t>genes for lesion size</w:t>
+      </w:r>
+    </w:p>
+    <w:p>
+      <w:pPr>
+        <w:pStyle w:val="ListParagraph"/>
+        <w:numPr>
+          <w:ilvl w:val="1"/>
+          <w:numId w:val="1"/>
+        </w:numPr>
+      </w:pPr>
+      <w:r>
+        <w:t xml:space="preserve">number of significant loci &gt; threshold </w:t>
       </w:r>
     </w:p>
     <w:p>
@@ -172,25 +511,125 @@
         </w:numPr>
       </w:pPr>
       <w:r>
-        <w:t>Does this differ depending on pathogen genotype?</w:t>
-      </w:r>
-    </w:p>
-    <w:p>
-      <w:pPr>
-        <w:pStyle w:val="ListParagraph"/>
-        <w:numPr>
-          <w:ilvl w:val="1"/>
-          <w:numId w:val="1"/>
-        </w:numPr>
-      </w:pPr>
-      <w:r>
-        <w:t>Genetic basis of virulence in Botrytis</w:t>
+        <w:t>phenotype</w:t>
+      </w:r>
+      <w:r>
+        <w:t>-conditional loci</w:t>
+      </w:r>
+      <w:r>
+        <w:t xml:space="preserve"> (single host genotype)</w:t>
+      </w:r>
+    </w:p>
+    <w:p>
+      <w:pPr>
+        <w:pStyle w:val="ListParagraph"/>
+        <w:numPr>
+          <w:ilvl w:val="2"/>
+          <w:numId w:val="1"/>
+        </w:numPr>
+      </w:pPr>
+      <w:r>
+        <w:t>total loci (</w:t>
+      </w:r>
+      <w:r>
+        <w:t xml:space="preserve">sum across phenotypes) </w:t>
+      </w:r>
+    </w:p>
+    <w:p>
+      <w:pPr>
+        <w:pStyle w:val="ListParagraph"/>
+        <w:numPr>
+          <w:ilvl w:val="2"/>
+          <w:numId w:val="1"/>
+        </w:numPr>
+      </w:pPr>
+      <w:r>
+        <w:t>domestication-conditional loci</w:t>
+      </w:r>
+      <w:bookmarkStart w:id="1" w:name="_GoBack"/>
+      <w:bookmarkEnd w:id="1"/>
+    </w:p>
+    <w:p>
+      <w:pPr>
+        <w:pStyle w:val="ListParagraph"/>
+        <w:numPr>
+          <w:ilvl w:val="1"/>
+          <w:numId w:val="1"/>
+        </w:numPr>
+      </w:pPr>
+      <w:proofErr w:type="gramStart"/>
+      <w:r>
+        <w:t>quantitative</w:t>
+      </w:r>
+      <w:proofErr w:type="gramEnd"/>
+      <w:r>
+        <w:t xml:space="preserve"> – </w:t>
+      </w:r>
+      <w:r>
+        <w:t>justifies</w:t>
+      </w:r>
+      <w:r>
+        <w:t xml:space="preserve"> study beyond single-pathogen level</w:t>
+      </w:r>
+      <w:r>
+        <w:t xml:space="preserve">. </w:t>
+      </w:r>
+    </w:p>
+    <w:p>
+      <w:pPr>
+        <w:pStyle w:val="ListParagraph"/>
+        <w:numPr>
+          <w:ilvl w:val="2"/>
+          <w:numId w:val="1"/>
+        </w:numPr>
+      </w:pPr>
+      <w:r>
+        <w:t xml:space="preserve">What is the highest MAF for our significant SNPs? </w:t>
+      </w:r>
+      <w:r>
+        <w:sym w:font="Wingdings" w:char="F0E0"/>
+      </w:r>
+      <w:r>
+        <w:t xml:space="preserve"> approximate minimum population to detect the low-hanging fruit</w:t>
+      </w:r>
+    </w:p>
+    <w:p>
+      <w:pPr>
+        <w:pStyle w:val="ListParagraph"/>
+        <w:numPr>
+          <w:ilvl w:val="1"/>
+          <w:numId w:val="1"/>
+        </w:numPr>
+      </w:pPr>
+      <w:r>
+        <w:t>SNPs for previously-</w:t>
+      </w:r>
+      <w:proofErr w:type="spellStart"/>
+      <w:r>
+        <w:t>IDed</w:t>
+      </w:r>
+      <w:proofErr w:type="spellEnd"/>
+      <w:r>
+        <w:t xml:space="preserve"> pathogenesis genes not found in our GWAS list?</w:t>
+      </w:r>
+    </w:p>
+    <w:p>
+      <w:pPr>
+        <w:pStyle w:val="ListParagraph"/>
+        <w:numPr>
+          <w:ilvl w:val="1"/>
+          <w:numId w:val="1"/>
+        </w:numPr>
+      </w:pPr>
+      <w:r>
+        <w:lastRenderedPageBreak/>
+        <w:t>Unique for each plant host? // shared?</w:t>
       </w:r>
     </w:p>
     <w:p/>
     <w:p>
       <w:r>
-        <w:t>Methods</w:t>
+        <w:t>Discussion:</w:t>
       </w:r>
     </w:p>
     <w:p>
@@ -202,293 +641,55 @@
         </w:numPr>
       </w:pPr>
       <w:r>
-        <w:t>Plant growth &amp; accessions</w:t>
-      </w:r>
-    </w:p>
-    <w:p>
-      <w:pPr>
-        <w:pStyle w:val="ListParagraph"/>
-        <w:numPr>
-          <w:ilvl w:val="0"/>
-          <w:numId w:val="1"/>
-        </w:numPr>
-      </w:pPr>
-      <w:r>
-        <w:t>Pathogen propagation &amp; isolates</w:t>
-      </w:r>
-    </w:p>
-    <w:p>
-      <w:pPr>
-        <w:pStyle w:val="ListParagraph"/>
-        <w:numPr>
-          <w:ilvl w:val="0"/>
-          <w:numId w:val="1"/>
-        </w:numPr>
-      </w:pPr>
-      <w:r>
-        <w:t>Detached leaf assay</w:t>
-      </w:r>
-    </w:p>
-    <w:p>
-      <w:pPr>
-        <w:pStyle w:val="ListParagraph"/>
-        <w:numPr>
-          <w:ilvl w:val="1"/>
-          <w:numId w:val="1"/>
-        </w:numPr>
-      </w:pPr>
-      <w:r>
-        <w:t>Whole-plant translatable</w:t>
-      </w:r>
-    </w:p>
-    <w:p>
-      <w:pPr>
-        <w:pStyle w:val="ListParagraph"/>
-        <w:numPr>
-          <w:ilvl w:val="1"/>
-          <w:numId w:val="1"/>
-        </w:numPr>
-      </w:pPr>
-      <w:r>
-        <w:t>Lesion size as virulence?</w:t>
-      </w:r>
-    </w:p>
-    <w:p>
-      <w:pPr>
-        <w:pStyle w:val="ListParagraph"/>
-        <w:numPr>
-          <w:ilvl w:val="0"/>
-          <w:numId w:val="1"/>
-        </w:numPr>
-      </w:pPr>
-      <w:r>
-        <w:t>Linear models</w:t>
-      </w:r>
-    </w:p>
-    <w:p>
-      <w:pPr>
-        <w:pStyle w:val="ListParagraph"/>
-        <w:numPr>
-          <w:ilvl w:val="0"/>
-          <w:numId w:val="1"/>
-        </w:numPr>
-      </w:pPr>
-      <w:r>
-        <w:t>Genome</w:t>
-      </w:r>
-    </w:p>
-    <w:p>
-      <w:pPr>
-        <w:pStyle w:val="ListParagraph"/>
-        <w:numPr>
-          <w:ilvl w:val="1"/>
-          <w:numId w:val="1"/>
-        </w:numPr>
-      </w:pPr>
-      <w:r>
-        <w:t>Has this been published elsewhere yet by Suzi?</w:t>
-      </w:r>
-    </w:p>
-    <w:p>
-      <w:pPr>
-        <w:pStyle w:val="ListParagraph"/>
-        <w:numPr>
-          <w:ilvl w:val="0"/>
-          <w:numId w:val="1"/>
-        </w:numPr>
-      </w:pPr>
-      <w:proofErr w:type="spellStart"/>
-      <w:r>
-        <w:t>bigRR</w:t>
-      </w:r>
-      <w:proofErr w:type="spellEnd"/>
-    </w:p>
-    <w:p>
-      <w:pPr>
-        <w:pStyle w:val="ListParagraph"/>
-        <w:numPr>
-          <w:ilvl w:val="1"/>
-          <w:numId w:val="1"/>
-        </w:numPr>
-      </w:pPr>
-      <w:proofErr w:type="gramStart"/>
-      <w:r>
-        <w:t>justify</w:t>
-      </w:r>
-      <w:proofErr w:type="gramEnd"/>
-      <w:r>
-        <w:t>? JAC</w:t>
-      </w:r>
-    </w:p>
-    <w:p>
-      <w:pPr>
-        <w:pStyle w:val="ListParagraph"/>
-        <w:numPr>
-          <w:ilvl w:val="0"/>
-          <w:numId w:val="1"/>
-        </w:numPr>
-      </w:pPr>
-      <w:r>
-        <w:t>gene identification</w:t>
-      </w:r>
-    </w:p>
-    <w:p/>
-    <w:p>
-      <w:r>
-        <w:t>Results</w:t>
-      </w:r>
-    </w:p>
-    <w:p>
-      <w:pPr>
-        <w:pStyle w:val="ListParagraph"/>
-        <w:numPr>
-          <w:ilvl w:val="0"/>
-          <w:numId w:val="1"/>
-        </w:numPr>
-      </w:pPr>
-      <w:r>
-        <w:t>variation in lesion size</w:t>
-      </w:r>
-    </w:p>
-    <w:p>
-      <w:pPr>
-        <w:pStyle w:val="ListParagraph"/>
-        <w:numPr>
-          <w:ilvl w:val="1"/>
-          <w:numId w:val="1"/>
-        </w:numPr>
-      </w:pPr>
-      <w:r>
-        <w:t>domesticated lines more susceptible on average BUT overlap with wild</w:t>
-      </w:r>
-    </w:p>
-    <w:p>
-      <w:pPr>
-        <w:pStyle w:val="ListParagraph"/>
-        <w:numPr>
-          <w:ilvl w:val="0"/>
-          <w:numId w:val="1"/>
-        </w:numPr>
-      </w:pPr>
-      <w:r>
-        <w:t>genetic control of lesion size</w:t>
-      </w:r>
-    </w:p>
-    <w:p>
-      <w:pPr>
-        <w:pStyle w:val="ListParagraph"/>
-        <w:numPr>
-          <w:ilvl w:val="1"/>
-          <w:numId w:val="1"/>
-        </w:numPr>
-      </w:pPr>
-      <w:r>
-        <w:t>due to plant, pathogen, and INTERACTION</w:t>
-      </w:r>
-    </w:p>
-    <w:p>
-      <w:pPr>
-        <w:pStyle w:val="ListParagraph"/>
-        <w:numPr>
-          <w:ilvl w:val="0"/>
-          <w:numId w:val="1"/>
-        </w:numPr>
-      </w:pPr>
-      <w:r>
-        <w:t>genes for lesion size</w:t>
-      </w:r>
-    </w:p>
-    <w:p>
-      <w:pPr>
-        <w:pStyle w:val="ListParagraph"/>
-        <w:numPr>
-          <w:ilvl w:val="1"/>
-          <w:numId w:val="1"/>
-        </w:numPr>
-      </w:pPr>
-      <w:r>
-        <w:t>quantitative – necessitates study beyond single-pathogen level</w:t>
-      </w:r>
-    </w:p>
-    <w:p>
-      <w:pPr>
-        <w:pStyle w:val="ListParagraph"/>
-        <w:numPr>
-          <w:ilvl w:val="1"/>
-          <w:numId w:val="1"/>
-        </w:numPr>
-      </w:pPr>
-      <w:proofErr w:type="gramStart"/>
-      <w:r>
-        <w:t>do</w:t>
-      </w:r>
-      <w:proofErr w:type="gramEnd"/>
-      <w:r>
-        <w:t xml:space="preserve"> we have SNPs for previously-</w:t>
-      </w:r>
-      <w:proofErr w:type="spellStart"/>
-      <w:r>
-        <w:t>IDed</w:t>
-      </w:r>
-      <w:proofErr w:type="spellEnd"/>
-      <w:r>
-        <w:t xml:space="preserve"> pathogenesis genes not found in our GWAS list?</w:t>
-      </w:r>
-    </w:p>
-    <w:p>
-      <w:pPr>
-        <w:pStyle w:val="ListParagraph"/>
-        <w:numPr>
-          <w:ilvl w:val="1"/>
-          <w:numId w:val="1"/>
-        </w:numPr>
-      </w:pPr>
-      <w:r>
-        <w:t>Which genes</w:t>
-      </w:r>
-    </w:p>
-    <w:p>
-      <w:pPr>
-        <w:pStyle w:val="ListParagraph"/>
-        <w:numPr>
-          <w:ilvl w:val="1"/>
-          <w:numId w:val="1"/>
-        </w:numPr>
-      </w:pPr>
-      <w:r>
-        <w:t>Unique for each plant host? // shared?</w:t>
-      </w:r>
-      <w:bookmarkStart w:id="0" w:name="_GoBack"/>
-      <w:bookmarkEnd w:id="0"/>
-    </w:p>
-    <w:p/>
-    <w:p>
-      <w:r>
-        <w:t>Discussion:</w:t>
-      </w:r>
-    </w:p>
-    <w:p>
-      <w:pPr>
-        <w:pStyle w:val="ListParagraph"/>
-        <w:numPr>
-          <w:ilvl w:val="0"/>
-          <w:numId w:val="1"/>
-        </w:numPr>
-      </w:pPr>
-      <w:r>
-        <w:t>Patterns of domestication *across host species*</w:t>
-      </w:r>
-    </w:p>
-    <w:p>
-      <w:pPr>
-        <w:pStyle w:val="ListParagraph"/>
-        <w:numPr>
-          <w:ilvl w:val="0"/>
-          <w:numId w:val="1"/>
-        </w:numPr>
-      </w:pPr>
-      <w:r>
-        <w:t>Genetics of virulence conserved across host taxa/ varying?</w:t>
+        <w:t xml:space="preserve">Next steps: </w:t>
+      </w:r>
+    </w:p>
+    <w:p>
+      <w:pPr>
+        <w:pStyle w:val="ListParagraph"/>
+        <w:numPr>
+          <w:ilvl w:val="1"/>
+          <w:numId w:val="1"/>
+        </w:numPr>
+      </w:pPr>
+      <w:r>
+        <w:t>condense loci into co-expression networks</w:t>
+      </w:r>
+    </w:p>
+    <w:p>
+      <w:pPr>
+        <w:pStyle w:val="ListParagraph"/>
+        <w:numPr>
+          <w:ilvl w:val="1"/>
+          <w:numId w:val="1"/>
+        </w:numPr>
+      </w:pPr>
+      <w:r>
+        <w:t>Additional host species</w:t>
+      </w:r>
+    </w:p>
+    <w:p>
+      <w:pPr>
+        <w:pStyle w:val="ListParagraph"/>
+        <w:numPr>
+          <w:ilvl w:val="2"/>
+          <w:numId w:val="1"/>
+        </w:numPr>
+      </w:pPr>
+      <w:r>
+        <w:t>Genetics of virulence conserved/ variable?</w:t>
+      </w:r>
+    </w:p>
+    <w:p>
+      <w:pPr>
+        <w:pStyle w:val="ListParagraph"/>
+        <w:numPr>
+          <w:ilvl w:val="2"/>
+          <w:numId w:val="1"/>
+        </w:numPr>
+      </w:pPr>
+      <w:r>
+        <w:t>patterns of domestication</w:t>
       </w:r>
     </w:p>
     <w:sectPr>
@@ -499,6 +700,27 @@
     </w:sectPr>
   </w:body>
 </w:document>
+</file>
+
+<file path=word/comments.xml><?xml version="1.0" encoding="utf-8"?>
+<w:comments xmlns:wpc="http://schemas.microsoft.com/office/word/2010/wordprocessingCanvas" xmlns:mc="http://schemas.openxmlformats.org/markup-compatibility/2006" xmlns:o="urn:schemas-microsoft-com:office:office" xmlns:r="http://schemas.openxmlformats.org/officeDocument/2006/relationships" xmlns:m="http://schemas.openxmlformats.org/officeDocument/2006/math" xmlns:v="urn:schemas-microsoft-com:vml" xmlns:wp14="http://schemas.microsoft.com/office/word/2010/wordprocessingDrawing" xmlns:wp="http://schemas.openxmlformats.org/drawingml/2006/wordprocessingDrawing" xmlns:w10="urn:schemas-microsoft-com:office:word" xmlns:w="http://schemas.openxmlformats.org/wordprocessingml/2006/main" xmlns:w14="http://schemas.microsoft.com/office/word/2010/wordml" xmlns:wpg="http://schemas.microsoft.com/office/word/2010/wordprocessingGroup" xmlns:wpi="http://schemas.microsoft.com/office/word/2010/wordprocessingInk" xmlns:wne="http://schemas.microsoft.com/office/word/2006/wordml" xmlns:wps="http://schemas.microsoft.com/office/word/2010/wordprocessingShape" mc:Ignorable="w14 wp14">
+  <w:comment w:id="0" w:author="Nicole Soltis" w:date="2016-06-08T11:15:00Z" w:initials="NS">
+    <w:p>
+      <w:pPr>
+        <w:pStyle w:val="CommentText"/>
+      </w:pPr>
+      <w:r>
+        <w:rPr>
+          <w:rStyle w:val="CommentReference"/>
+        </w:rPr>
+        <w:annotationRef/>
+      </w:r>
+      <w:r>
+        <w:t xml:space="preserve">Should I avoid saying virulence? </w:t>
+      </w:r>
+    </w:p>
+  </w:comment>
+</w:comments>
 </file>
 
 <file path=word/numbering.xml><?xml version="1.0" encoding="utf-8"?>
@@ -815,6 +1037,98 @@
       <w:contextualSpacing/>
     </w:pPr>
   </w:style>
+  <w:style w:type="character" w:styleId="CommentReference">
+    <w:name w:val="annotation reference"/>
+    <w:basedOn w:val="DefaultParagraphFont"/>
+    <w:uiPriority w:val="99"/>
+    <w:semiHidden/>
+    <w:unhideWhenUsed/>
+    <w:rsid w:val="007E65CC"/>
+    <w:rPr>
+      <w:sz w:val="16"/>
+      <w:szCs w:val="16"/>
+    </w:rPr>
+  </w:style>
+  <w:style w:type="paragraph" w:styleId="CommentText">
+    <w:name w:val="annotation text"/>
+    <w:basedOn w:val="Normal"/>
+    <w:link w:val="CommentTextChar"/>
+    <w:uiPriority w:val="99"/>
+    <w:semiHidden/>
+    <w:unhideWhenUsed/>
+    <w:rsid w:val="007E65CC"/>
+    <w:rPr>
+      <w:sz w:val="20"/>
+      <w:szCs w:val="20"/>
+    </w:rPr>
+  </w:style>
+  <w:style w:type="character" w:customStyle="1" w:styleId="CommentTextChar">
+    <w:name w:val="Comment Text Char"/>
+    <w:basedOn w:val="DefaultParagraphFont"/>
+    <w:link w:val="CommentText"/>
+    <w:uiPriority w:val="99"/>
+    <w:semiHidden/>
+    <w:rsid w:val="007E65CC"/>
+    <w:rPr>
+      <w:sz w:val="20"/>
+      <w:szCs w:val="20"/>
+    </w:rPr>
+  </w:style>
+  <w:style w:type="paragraph" w:styleId="CommentSubject">
+    <w:name w:val="annotation subject"/>
+    <w:basedOn w:val="CommentText"/>
+    <w:next w:val="CommentText"/>
+    <w:link w:val="CommentSubjectChar"/>
+    <w:uiPriority w:val="99"/>
+    <w:semiHidden/>
+    <w:unhideWhenUsed/>
+    <w:rsid w:val="007E65CC"/>
+    <w:rPr>
+      <w:b/>
+      <w:bCs/>
+    </w:rPr>
+  </w:style>
+  <w:style w:type="character" w:customStyle="1" w:styleId="CommentSubjectChar">
+    <w:name w:val="Comment Subject Char"/>
+    <w:basedOn w:val="CommentTextChar"/>
+    <w:link w:val="CommentSubject"/>
+    <w:uiPriority w:val="99"/>
+    <w:semiHidden/>
+    <w:rsid w:val="007E65CC"/>
+    <w:rPr>
+      <w:b/>
+      <w:bCs/>
+      <w:sz w:val="20"/>
+      <w:szCs w:val="20"/>
+    </w:rPr>
+  </w:style>
+  <w:style w:type="paragraph" w:styleId="BalloonText">
+    <w:name w:val="Balloon Text"/>
+    <w:basedOn w:val="Normal"/>
+    <w:link w:val="BalloonTextChar"/>
+    <w:uiPriority w:val="99"/>
+    <w:semiHidden/>
+    <w:unhideWhenUsed/>
+    <w:rsid w:val="007E65CC"/>
+    <w:rPr>
+      <w:rFonts w:ascii="Tahoma" w:hAnsi="Tahoma" w:cs="Tahoma"/>
+      <w:sz w:val="16"/>
+      <w:szCs w:val="16"/>
+    </w:rPr>
+  </w:style>
+  <w:style w:type="character" w:customStyle="1" w:styleId="BalloonTextChar">
+    <w:name w:val="Balloon Text Char"/>
+    <w:basedOn w:val="DefaultParagraphFont"/>
+    <w:link w:val="BalloonText"/>
+    <w:uiPriority w:val="99"/>
+    <w:semiHidden/>
+    <w:rsid w:val="007E65CC"/>
+    <w:rPr>
+      <w:rFonts w:ascii="Tahoma" w:hAnsi="Tahoma" w:cs="Tahoma"/>
+      <w:sz w:val="16"/>
+      <w:szCs w:val="16"/>
+    </w:rPr>
+  </w:style>
 </w:styles>
 </file>
 
@@ -1011,6 +1325,98 @@
       <w:ind w:left="720"/>
       <w:contextualSpacing/>
     </w:pPr>
+  </w:style>
+  <w:style w:type="character" w:styleId="CommentReference">
+    <w:name w:val="annotation reference"/>
+    <w:basedOn w:val="DefaultParagraphFont"/>
+    <w:uiPriority w:val="99"/>
+    <w:semiHidden/>
+    <w:unhideWhenUsed/>
+    <w:rsid w:val="007E65CC"/>
+    <w:rPr>
+      <w:sz w:val="16"/>
+      <w:szCs w:val="16"/>
+    </w:rPr>
+  </w:style>
+  <w:style w:type="paragraph" w:styleId="CommentText">
+    <w:name w:val="annotation text"/>
+    <w:basedOn w:val="Normal"/>
+    <w:link w:val="CommentTextChar"/>
+    <w:uiPriority w:val="99"/>
+    <w:semiHidden/>
+    <w:unhideWhenUsed/>
+    <w:rsid w:val="007E65CC"/>
+    <w:rPr>
+      <w:sz w:val="20"/>
+      <w:szCs w:val="20"/>
+    </w:rPr>
+  </w:style>
+  <w:style w:type="character" w:customStyle="1" w:styleId="CommentTextChar">
+    <w:name w:val="Comment Text Char"/>
+    <w:basedOn w:val="DefaultParagraphFont"/>
+    <w:link w:val="CommentText"/>
+    <w:uiPriority w:val="99"/>
+    <w:semiHidden/>
+    <w:rsid w:val="007E65CC"/>
+    <w:rPr>
+      <w:sz w:val="20"/>
+      <w:szCs w:val="20"/>
+    </w:rPr>
+  </w:style>
+  <w:style w:type="paragraph" w:styleId="CommentSubject">
+    <w:name w:val="annotation subject"/>
+    <w:basedOn w:val="CommentText"/>
+    <w:next w:val="CommentText"/>
+    <w:link w:val="CommentSubjectChar"/>
+    <w:uiPriority w:val="99"/>
+    <w:semiHidden/>
+    <w:unhideWhenUsed/>
+    <w:rsid w:val="007E65CC"/>
+    <w:rPr>
+      <w:b/>
+      <w:bCs/>
+    </w:rPr>
+  </w:style>
+  <w:style w:type="character" w:customStyle="1" w:styleId="CommentSubjectChar">
+    <w:name w:val="Comment Subject Char"/>
+    <w:basedOn w:val="CommentTextChar"/>
+    <w:link w:val="CommentSubject"/>
+    <w:uiPriority w:val="99"/>
+    <w:semiHidden/>
+    <w:rsid w:val="007E65CC"/>
+    <w:rPr>
+      <w:b/>
+      <w:bCs/>
+      <w:sz w:val="20"/>
+      <w:szCs w:val="20"/>
+    </w:rPr>
+  </w:style>
+  <w:style w:type="paragraph" w:styleId="BalloonText">
+    <w:name w:val="Balloon Text"/>
+    <w:basedOn w:val="Normal"/>
+    <w:link w:val="BalloonTextChar"/>
+    <w:uiPriority w:val="99"/>
+    <w:semiHidden/>
+    <w:unhideWhenUsed/>
+    <w:rsid w:val="007E65CC"/>
+    <w:rPr>
+      <w:rFonts w:ascii="Tahoma" w:hAnsi="Tahoma" w:cs="Tahoma"/>
+      <w:sz w:val="16"/>
+      <w:szCs w:val="16"/>
+    </w:rPr>
+  </w:style>
+  <w:style w:type="character" w:customStyle="1" w:styleId="BalloonTextChar">
+    <w:name w:val="Balloon Text Char"/>
+    <w:basedOn w:val="DefaultParagraphFont"/>
+    <w:link w:val="BalloonText"/>
+    <w:uiPriority w:val="99"/>
+    <w:semiHidden/>
+    <w:rsid w:val="007E65CC"/>
+    <w:rPr>
+      <w:rFonts w:ascii="Tahoma" w:hAnsi="Tahoma" w:cs="Tahoma"/>
+      <w:sz w:val="16"/>
+      <w:szCs w:val="16"/>
+    </w:rPr>
   </w:style>
 </w:styles>
 </file>
@@ -1298,4 +1704,16 @@
   <a:objectDefaults/>
   <a:extraClrSchemeLst/>
 </a:theme>
+</file>
+
+<file path=customXml/item1.xml><?xml version="1.0" encoding="utf-8"?>
+<b:Sources xmlns:b="http://schemas.openxmlformats.org/officeDocument/2006/bibliography" xmlns="http://schemas.openxmlformats.org/officeDocument/2006/bibliography" SelectedStyle="\APA.XSL" StyleName="APA"/>
+</file>
+
+<file path=customXml/itemProps1.xml><?xml version="1.0" encoding="utf-8"?>
+<ds:datastoreItem xmlns:ds="http://schemas.openxmlformats.org/officeDocument/2006/customXml" ds:itemID="{4CCCE653-9F16-40D6-8565-220E893DAC04}">
+  <ds:schemaRefs>
+    <ds:schemaRef ds:uri="http://schemas.openxmlformats.org/officeDocument/2006/bibliography"/>
+  </ds:schemaRefs>
+</ds:datastoreItem>
 </file>
</xml_diff>

<commit_message>
modifying scripts for plotting
</commit_message>
<xml_diff>
--- a/paper/BcSlGWAS_v0.docx
+++ b/paper/BcSlGWAS_v0.docx
@@ -112,7 +112,7 @@
         </w:numPr>
       </w:pPr>
       <w:r>
-        <w:t>Few virulence genes known</w:t>
+        <w:t>Known genes for virulence</w:t>
       </w:r>
     </w:p>
     <w:p>
@@ -364,187 +364,6 @@
       </w:pPr>
       <w:r>
         <w:t>Genome</w:t>
-      </w:r>
-    </w:p>
-    <w:p>
-      <w:pPr>
-        <w:pStyle w:val="ListParagraph"/>
-        <w:numPr>
-          <w:ilvl w:val="1"/>
-          <w:numId w:val="1"/>
-        </w:numPr>
-      </w:pPr>
-      <w:r>
-        <w:t>Has this been published elsewhere yet by Suzi?</w:t>
-      </w:r>
-    </w:p>
-    <w:p>
-      <w:pPr>
-        <w:pStyle w:val="ListParagraph"/>
-        <w:numPr>
-          <w:ilvl w:val="0"/>
-          <w:numId w:val="1"/>
-        </w:numPr>
-      </w:pPr>
-      <w:proofErr w:type="spellStart"/>
-      <w:r>
-        <w:t>bigRR</w:t>
-      </w:r>
-      <w:proofErr w:type="spellEnd"/>
-    </w:p>
-    <w:p>
-      <w:pPr>
-        <w:pStyle w:val="ListParagraph"/>
-        <w:numPr>
-          <w:ilvl w:val="1"/>
-          <w:numId w:val="1"/>
-        </w:numPr>
-      </w:pPr>
-      <w:proofErr w:type="gramStart"/>
-      <w:r>
-        <w:t>justify</w:t>
-      </w:r>
-      <w:proofErr w:type="gramEnd"/>
-      <w:r>
-        <w:t>? JAC</w:t>
-      </w:r>
-    </w:p>
-    <w:p>
-      <w:pPr>
-        <w:pStyle w:val="ListParagraph"/>
-        <w:numPr>
-          <w:ilvl w:val="0"/>
-          <w:numId w:val="1"/>
-        </w:numPr>
-      </w:pPr>
-      <w:r>
-        <w:t>gene identification</w:t>
-      </w:r>
-    </w:p>
-    <w:p/>
-    <w:p>
-      <w:r>
-        <w:t>Results</w:t>
-      </w:r>
-    </w:p>
-    <w:p>
-      <w:pPr>
-        <w:pStyle w:val="ListParagraph"/>
-        <w:numPr>
-          <w:ilvl w:val="0"/>
-          <w:numId w:val="1"/>
-        </w:numPr>
-      </w:pPr>
-      <w:r>
-        <w:t>variation in lesion size</w:t>
-      </w:r>
-    </w:p>
-    <w:p>
-      <w:pPr>
-        <w:pStyle w:val="ListParagraph"/>
-        <w:numPr>
-          <w:ilvl w:val="1"/>
-          <w:numId w:val="1"/>
-        </w:numPr>
-      </w:pPr>
-      <w:r>
-        <w:t>domesticated lines more susceptible on average BUT overlap with wild</w:t>
-      </w:r>
-      <w:r>
-        <w:t xml:space="preserve"> </w:t>
-      </w:r>
-    </w:p>
-    <w:p>
-      <w:pPr>
-        <w:pStyle w:val="ListParagraph"/>
-        <w:numPr>
-          <w:ilvl w:val="0"/>
-          <w:numId w:val="1"/>
-        </w:numPr>
-      </w:pPr>
-      <w:r>
-        <w:t>genetic control of lesion size</w:t>
-      </w:r>
-    </w:p>
-    <w:p>
-      <w:pPr>
-        <w:pStyle w:val="ListParagraph"/>
-        <w:numPr>
-          <w:ilvl w:val="1"/>
-          <w:numId w:val="1"/>
-        </w:numPr>
-      </w:pPr>
-      <w:r>
-        <w:t>due to plant, pathogen, and INTERACTION</w:t>
-      </w:r>
-    </w:p>
-    <w:p>
-      <w:pPr>
-        <w:pStyle w:val="ListParagraph"/>
-        <w:numPr>
-          <w:ilvl w:val="0"/>
-          <w:numId w:val="1"/>
-        </w:numPr>
-      </w:pPr>
-      <w:r>
-        <w:t>genes for lesion size</w:t>
-      </w:r>
-    </w:p>
-    <w:p>
-      <w:pPr>
-        <w:pStyle w:val="ListParagraph"/>
-        <w:numPr>
-          <w:ilvl w:val="1"/>
-          <w:numId w:val="1"/>
-        </w:numPr>
-      </w:pPr>
-      <w:r>
-        <w:t xml:space="preserve">number of significant loci &gt; threshold </w:t>
-      </w:r>
-    </w:p>
-    <w:p>
-      <w:pPr>
-        <w:pStyle w:val="ListParagraph"/>
-        <w:numPr>
-          <w:ilvl w:val="2"/>
-          <w:numId w:val="1"/>
-        </w:numPr>
-      </w:pPr>
-      <w:r>
-        <w:t>phenotype</w:t>
-      </w:r>
-      <w:r>
-        <w:t>-conditional loci</w:t>
-      </w:r>
-      <w:r>
-        <w:t xml:space="preserve"> (single host genotype)</w:t>
-      </w:r>
-    </w:p>
-    <w:p>
-      <w:pPr>
-        <w:pStyle w:val="ListParagraph"/>
-        <w:numPr>
-          <w:ilvl w:val="2"/>
-          <w:numId w:val="1"/>
-        </w:numPr>
-      </w:pPr>
-      <w:r>
-        <w:t>total loci (</w:t>
-      </w:r>
-      <w:r>
-        <w:t xml:space="preserve">sum across phenotypes) </w:t>
-      </w:r>
-    </w:p>
-    <w:p>
-      <w:pPr>
-        <w:pStyle w:val="ListParagraph"/>
-        <w:numPr>
-          <w:ilvl w:val="2"/>
-          <w:numId w:val="1"/>
-        </w:numPr>
-      </w:pPr>
-      <w:r>
-        <w:t>domestication-conditional loci</w:t>
       </w:r>
       <w:bookmarkStart w:id="1" w:name="_GoBack"/>
       <w:bookmarkEnd w:id="1"/>
@@ -553,6 +372,170 @@
       <w:pPr>
         <w:pStyle w:val="ListParagraph"/>
         <w:numPr>
+          <w:ilvl w:val="0"/>
+          <w:numId w:val="1"/>
+        </w:numPr>
+      </w:pPr>
+      <w:proofErr w:type="spellStart"/>
+      <w:r>
+        <w:t>bigRR</w:t>
+      </w:r>
+      <w:proofErr w:type="spellEnd"/>
+    </w:p>
+    <w:p>
+      <w:pPr>
+        <w:pStyle w:val="ListParagraph"/>
+        <w:numPr>
+          <w:ilvl w:val="1"/>
+          <w:numId w:val="1"/>
+        </w:numPr>
+      </w:pPr>
+      <w:r>
+        <w:t>JAC GWAS</w:t>
+      </w:r>
+    </w:p>
+    <w:p>
+      <w:pPr>
+        <w:pStyle w:val="ListParagraph"/>
+        <w:numPr>
+          <w:ilvl w:val="0"/>
+          <w:numId w:val="1"/>
+        </w:numPr>
+      </w:pPr>
+      <w:r>
+        <w:t>gene identification</w:t>
+      </w:r>
+    </w:p>
+    <w:p/>
+    <w:p>
+      <w:r>
+        <w:t>Results</w:t>
+      </w:r>
+    </w:p>
+    <w:p>
+      <w:pPr>
+        <w:pStyle w:val="ListParagraph"/>
+        <w:numPr>
+          <w:ilvl w:val="0"/>
+          <w:numId w:val="1"/>
+        </w:numPr>
+      </w:pPr>
+      <w:r>
+        <w:t>variation in lesion size</w:t>
+      </w:r>
+    </w:p>
+    <w:p>
+      <w:pPr>
+        <w:pStyle w:val="ListParagraph"/>
+        <w:numPr>
+          <w:ilvl w:val="1"/>
+          <w:numId w:val="1"/>
+        </w:numPr>
+      </w:pPr>
+      <w:r>
+        <w:t>domesticated lines more susceptible on average BUT overlap with wild</w:t>
+      </w:r>
+      <w:r>
+        <w:t xml:space="preserve"> </w:t>
+      </w:r>
+    </w:p>
+    <w:p>
+      <w:pPr>
+        <w:pStyle w:val="ListParagraph"/>
+        <w:numPr>
+          <w:ilvl w:val="0"/>
+          <w:numId w:val="1"/>
+        </w:numPr>
+      </w:pPr>
+      <w:r>
+        <w:t>genetic control of lesion size</w:t>
+      </w:r>
+    </w:p>
+    <w:p>
+      <w:pPr>
+        <w:pStyle w:val="ListParagraph"/>
+        <w:numPr>
+          <w:ilvl w:val="1"/>
+          <w:numId w:val="1"/>
+        </w:numPr>
+      </w:pPr>
+      <w:r>
+        <w:t>due to plant, pathogen, and INTERACTION</w:t>
+      </w:r>
+    </w:p>
+    <w:p>
+      <w:pPr>
+        <w:pStyle w:val="ListParagraph"/>
+        <w:numPr>
+          <w:ilvl w:val="0"/>
+          <w:numId w:val="1"/>
+        </w:numPr>
+      </w:pPr>
+      <w:r>
+        <w:t>genes for lesion size</w:t>
+      </w:r>
+    </w:p>
+    <w:p>
+      <w:pPr>
+        <w:pStyle w:val="ListParagraph"/>
+        <w:numPr>
+          <w:ilvl w:val="1"/>
+          <w:numId w:val="1"/>
+        </w:numPr>
+      </w:pPr>
+      <w:r>
+        <w:t xml:space="preserve">number of significant loci &gt; threshold </w:t>
+      </w:r>
+    </w:p>
+    <w:p>
+      <w:pPr>
+        <w:pStyle w:val="ListParagraph"/>
+        <w:numPr>
+          <w:ilvl w:val="2"/>
+          <w:numId w:val="1"/>
+        </w:numPr>
+      </w:pPr>
+      <w:r>
+        <w:t>phenotype</w:t>
+      </w:r>
+      <w:r>
+        <w:t>-conditional loci</w:t>
+      </w:r>
+      <w:r>
+        <w:t xml:space="preserve"> (single host genotype)</w:t>
+      </w:r>
+    </w:p>
+    <w:p>
+      <w:pPr>
+        <w:pStyle w:val="ListParagraph"/>
+        <w:numPr>
+          <w:ilvl w:val="2"/>
+          <w:numId w:val="1"/>
+        </w:numPr>
+      </w:pPr>
+      <w:r>
+        <w:t>total loci (</w:t>
+      </w:r>
+      <w:r>
+        <w:t xml:space="preserve">sum across phenotypes) </w:t>
+      </w:r>
+    </w:p>
+    <w:p>
+      <w:pPr>
+        <w:pStyle w:val="ListParagraph"/>
+        <w:numPr>
+          <w:ilvl w:val="2"/>
+          <w:numId w:val="1"/>
+        </w:numPr>
+      </w:pPr>
+      <w:r>
+        <w:t>domestication-conditional loci</w:t>
+      </w:r>
+    </w:p>
+    <w:p>
+      <w:pPr>
+        <w:pStyle w:val="ListParagraph"/>
+        <w:numPr>
           <w:ilvl w:val="1"/>
           <w:numId w:val="1"/>
         </w:numPr>
@@ -622,7 +605,6 @@
         </w:numPr>
       </w:pPr>
       <w:r>
-        <w:lastRenderedPageBreak/>
         <w:t>Unique for each plant host? // shared?</w:t>
       </w:r>
     </w:p>
@@ -1711,7 +1693,7 @@
 </file>
 
 <file path=customXml/itemProps1.xml><?xml version="1.0" encoding="utf-8"?>
-<ds:datastoreItem xmlns:ds="http://schemas.openxmlformats.org/officeDocument/2006/customXml" ds:itemID="{4CCCE653-9F16-40D6-8565-220E893DAC04}">
+<ds:datastoreItem xmlns:ds="http://schemas.openxmlformats.org/officeDocument/2006/customXml" ds:itemID="{440CB544-6A42-4F85-BABB-356965ACD64A}">
   <ds:schemaRefs>
     <ds:schemaRef ds:uri="http://schemas.openxmlformats.org/officeDocument/2006/bibliography"/>
   </ds:schemaRefs>

</xml_diff>

<commit_message>
starting to prepare manuscript
</commit_message>
<xml_diff>
--- a/paper/BcSlGWAS_v0.docx
+++ b/paper/BcSlGWAS_v0.docx
@@ -3,36 +3,65 @@
 <w:document xmlns:wpc="http://schemas.microsoft.com/office/word/2010/wordprocessingCanvas" xmlns:mc="http://schemas.openxmlformats.org/markup-compatibility/2006" xmlns:o="urn:schemas-microsoft-com:office:office" xmlns:r="http://schemas.openxmlformats.org/officeDocument/2006/relationships" xmlns:m="http://schemas.openxmlformats.org/officeDocument/2006/math" xmlns:v="urn:schemas-microsoft-com:vml" xmlns:wp14="http://schemas.microsoft.com/office/word/2010/wordprocessingDrawing" xmlns:wp="http://schemas.openxmlformats.org/drawingml/2006/wordprocessingDrawing" xmlns:w10="urn:schemas-microsoft-com:office:word" xmlns:w="http://schemas.openxmlformats.org/wordprocessingml/2006/main" xmlns:w14="http://schemas.microsoft.com/office/word/2010/wordml" xmlns:wpg="http://schemas.microsoft.com/office/word/2010/wordprocessingGroup" xmlns:wpi="http://schemas.microsoft.com/office/word/2010/wordprocessingInk" xmlns:wne="http://schemas.microsoft.com/office/word/2006/wordml" xmlns:wps="http://schemas.microsoft.com/office/word/2010/wordprocessingShape" mc:Ignorable="w14 wp14">
   <w:body>
     <w:p>
-      <w:r>
+      <w:pPr>
+        <w:rPr>
+          <w:b/>
+        </w:rPr>
+      </w:pPr>
+      <w:r>
+        <w:rPr>
+          <w:b/>
+        </w:rPr>
         <w:t xml:space="preserve">Title: </w:t>
       </w:r>
       <w:r>
-        <w:t xml:space="preserve">The role of tomato domestication in modifying the quantitative genetic basis of Botrytis </w:t>
+        <w:rPr>
+          <w:b/>
+        </w:rPr>
+        <w:t xml:space="preserve">The role of tomato domestication in the quantitative genetic basis of Botrytis </w:t>
       </w:r>
       <w:proofErr w:type="spellStart"/>
       <w:r>
+        <w:rPr>
+          <w:b/>
+        </w:rPr>
         <w:t>cinerea</w:t>
       </w:r>
       <w:proofErr w:type="spellEnd"/>
       <w:r>
+        <w:rPr>
+          <w:b/>
+        </w:rPr>
         <w:t xml:space="preserve"> </w:t>
       </w:r>
       <w:commentRangeStart w:id="0"/>
       <w:r>
+        <w:rPr>
+          <w:b/>
+        </w:rPr>
         <w:t>virulence</w:t>
       </w:r>
       <w:commentRangeEnd w:id="0"/>
       <w:r>
         <w:rPr>
           <w:rStyle w:val="CommentReference"/>
+          <w:b/>
         </w:rPr>
         <w:commentReference w:id="0"/>
       </w:r>
     </w:p>
     <w:p/>
     <w:p>
-      <w:r>
-        <w:t>Background / Introduction:</w:t>
+      <w:pPr>
+        <w:rPr>
+          <w:b/>
+        </w:rPr>
+      </w:pPr>
+      <w:r>
+        <w:rPr>
+          <w:b/>
+        </w:rPr>
+        <w:t>Introduction:</w:t>
       </w:r>
     </w:p>
     <w:p>
@@ -44,10 +73,7 @@
         </w:numPr>
       </w:pPr>
       <w:r>
-        <w:t>For</w:t>
-      </w:r>
-      <w:r>
-        <w:t xml:space="preserve"> generalist </w:t>
+        <w:t xml:space="preserve">For generalist </w:t>
       </w:r>
       <w:proofErr w:type="spellStart"/>
       <w:r>
@@ -55,7 +81,52 @@
       </w:r>
       <w:proofErr w:type="spellEnd"/>
       <w:r>
-        <w:t>, virulence is a quantitative trait</w:t>
+        <w:t xml:space="preserve">, disease is a quantitative trait </w:t>
+      </w:r>
+    </w:p>
+    <w:p>
+      <w:pPr>
+        <w:pStyle w:val="ListParagraph"/>
+        <w:numPr>
+          <w:ilvl w:val="1"/>
+          <w:numId w:val="1"/>
+        </w:numPr>
+      </w:pPr>
+      <w:r>
+        <w:t xml:space="preserve">Or, describe as </w:t>
+      </w:r>
+      <w:r>
+        <w:t xml:space="preserve">quantitative </w:t>
+      </w:r>
+      <w:r>
+        <w:t>resistance</w:t>
+      </w:r>
+      <w:r>
+        <w:t xml:space="preserve"> </w:t>
+      </w:r>
+      <w:r>
+        <w:rPr>
+          <w:i/>
+        </w:rPr>
+        <w:t>studied from the pathogen side</w:t>
+      </w:r>
+    </w:p>
+    <w:p>
+      <w:pPr>
+        <w:pStyle w:val="ListParagraph"/>
+        <w:numPr>
+          <w:ilvl w:val="1"/>
+          <w:numId w:val="1"/>
+        </w:numPr>
+      </w:pPr>
+      <w:r>
+        <w:t>Most plant immunity studies on large-effect genes (qual</w:t>
+      </w:r>
+      <w:r>
+        <w:t>itative resistance</w:t>
+      </w:r>
+      <w:r>
+        <w:t>)</w:t>
       </w:r>
     </w:p>
     <w:p>
@@ -70,300 +141,565 @@
         <w:t>Applied goal</w:t>
       </w:r>
       <w:r>
+        <w:t>:</w:t>
+      </w:r>
+      <w:r>
+        <w:t xml:space="preserve"> to control common, economically costly pathogen</w:t>
+      </w:r>
+    </w:p>
+    <w:p>
+      <w:pPr>
+        <w:pStyle w:val="ListParagraph"/>
+        <w:numPr>
+          <w:ilvl w:val="0"/>
+          <w:numId w:val="1"/>
+        </w:numPr>
+      </w:pPr>
+      <w:r>
+        <w:t>Previous knowledge of quantitative genetics of virulence in Botrytis</w:t>
+      </w:r>
+    </w:p>
+    <w:p>
+      <w:pPr>
+        <w:pStyle w:val="ListParagraph"/>
+        <w:numPr>
+          <w:ilvl w:val="1"/>
+          <w:numId w:val="1"/>
+        </w:numPr>
+      </w:pPr>
+      <w:r>
+        <w:t>Jason’s GWAS</w:t>
+      </w:r>
+    </w:p>
+    <w:p>
+      <w:pPr>
+        <w:pStyle w:val="ListParagraph"/>
+        <w:numPr>
+          <w:ilvl w:val="2"/>
+          <w:numId w:val="1"/>
+        </w:numPr>
+      </w:pPr>
+      <w:r>
+        <w:t>Botrytis x At as model of quant R</w:t>
+      </w:r>
+    </w:p>
+    <w:p>
+      <w:pPr>
+        <w:pStyle w:val="ListParagraph"/>
+        <w:numPr>
+          <w:ilvl w:val="1"/>
+          <w:numId w:val="1"/>
+        </w:numPr>
+      </w:pPr>
+      <w:r>
+        <w:t xml:space="preserve">Known </w:t>
+      </w:r>
+      <w:r>
+        <w:t>virulence genes</w:t>
+      </w:r>
+    </w:p>
+    <w:p>
+      <w:pPr>
+        <w:pStyle w:val="ListParagraph"/>
+        <w:numPr>
+          <w:ilvl w:val="0"/>
+          <w:numId w:val="1"/>
+        </w:numPr>
+      </w:pPr>
+      <w:proofErr w:type="spellStart"/>
+      <w:r>
+        <w:t>Multigenic</w:t>
+      </w:r>
+      <w:proofErr w:type="spellEnd"/>
+      <w:r>
+        <w:t xml:space="preserve"> basis of plant resistance to Botrytis</w:t>
+      </w:r>
+    </w:p>
+    <w:p>
+      <w:pPr>
+        <w:pStyle w:val="ListParagraph"/>
+        <w:numPr>
+          <w:ilvl w:val="1"/>
+          <w:numId w:val="1"/>
+        </w:numPr>
+      </w:pPr>
+      <w:r>
+        <w:t>Genetics in Arabidopsis – Jason’s GWAS</w:t>
+      </w:r>
+    </w:p>
+    <w:p>
+      <w:pPr>
+        <w:pStyle w:val="ListParagraph"/>
+        <w:numPr>
+          <w:ilvl w:val="1"/>
+          <w:numId w:val="1"/>
+        </w:numPr>
+      </w:pPr>
+      <w:r>
+        <w:t>Mutant analysis in Arabidopsis</w:t>
+      </w:r>
+    </w:p>
+    <w:p>
+      <w:pPr>
+        <w:pStyle w:val="ListParagraph"/>
+        <w:numPr>
+          <w:ilvl w:val="0"/>
+          <w:numId w:val="1"/>
+        </w:numPr>
+      </w:pPr>
+      <w:r>
+        <w:t>Approach: detached-leaf GWAS using genetics of Botrytis</w:t>
+      </w:r>
+    </w:p>
+    <w:p>
+      <w:pPr>
+        <w:pStyle w:val="ListParagraph"/>
+        <w:numPr>
+          <w:ilvl w:val="1"/>
+          <w:numId w:val="1"/>
+        </w:numPr>
+      </w:pPr>
+      <w:r>
+        <w:t>Can extend to additional host species</w:t>
+      </w:r>
+    </w:p>
+    <w:p>
+      <w:pPr>
+        <w:pStyle w:val="ListParagraph"/>
+        <w:numPr>
+          <w:ilvl w:val="0"/>
+          <w:numId w:val="1"/>
+        </w:numPr>
+      </w:pPr>
+      <w:r>
+        <w:t>Domestication in pathogen resistance</w:t>
+      </w:r>
+    </w:p>
+    <w:p>
+      <w:pPr>
+        <w:pStyle w:val="ListParagraph"/>
+        <w:numPr>
+          <w:ilvl w:val="1"/>
+          <w:numId w:val="1"/>
+        </w:numPr>
+      </w:pPr>
+      <w:r>
+        <w:t>Theory: selection against defense alleles in domestication &amp; cultivation</w:t>
+      </w:r>
+    </w:p>
+    <w:p>
+      <w:pPr>
+        <w:pStyle w:val="ListParagraph"/>
+        <w:numPr>
+          <w:ilvl w:val="1"/>
+          <w:numId w:val="1"/>
+        </w:numPr>
+      </w:pPr>
+      <w:r>
+        <w:t>Assumes: low resistance in all domesticated varieties</w:t>
+      </w:r>
+    </w:p>
+    <w:p>
+      <w:pPr>
+        <w:pStyle w:val="ListParagraph"/>
+        <w:numPr>
+          <w:ilvl w:val="2"/>
+          <w:numId w:val="1"/>
+        </w:numPr>
+      </w:pPr>
+      <w:r>
+        <w:t>But, does this depend on pathogen/ host genotype?</w:t>
+      </w:r>
+    </w:p>
+    <w:p>
+      <w:pPr>
+        <w:pStyle w:val="ListParagraph"/>
+        <w:numPr>
+          <w:ilvl w:val="0"/>
+          <w:numId w:val="1"/>
+        </w:numPr>
+      </w:pPr>
+      <w:r>
+        <w:t>Summary of findings</w:t>
+      </w:r>
+    </w:p>
+    <w:p>
+      <w:pPr>
+        <w:pStyle w:val="ListParagraph"/>
+        <w:numPr>
+          <w:ilvl w:val="1"/>
+          <w:numId w:val="1"/>
+        </w:numPr>
+      </w:pPr>
+      <w:r>
+        <w:t>Number of genes associated with phenotype</w:t>
+      </w:r>
+    </w:p>
+    <w:p>
+      <w:pPr>
+        <w:pStyle w:val="ListParagraph"/>
+        <w:numPr>
+          <w:ilvl w:val="1"/>
+          <w:numId w:val="1"/>
+        </w:numPr>
+      </w:pPr>
+      <w:r>
+        <w:t>Gene functions</w:t>
+      </w:r>
+      <w:r>
+        <w:t xml:space="preserve"> associated with phenotype</w:t>
+      </w:r>
+    </w:p>
+    <w:p>
+      <w:pPr>
+        <w:pStyle w:val="ListParagraph"/>
+        <w:numPr>
+          <w:ilvl w:val="1"/>
+          <w:numId w:val="1"/>
+        </w:numPr>
+      </w:pPr>
+      <w:r>
+        <w:t>Number of genes/ loci that are conditional on domestication or host genotype</w:t>
+      </w:r>
+    </w:p>
+    <w:p/>
+    <w:p>
+      <w:pPr>
+        <w:rPr>
+          <w:b/>
+        </w:rPr>
+      </w:pPr>
+      <w:r>
+        <w:rPr>
+          <w:b/>
+        </w:rPr>
+        <w:t>Materials &amp; Methods</w:t>
+      </w:r>
+      <w:r>
+        <w:rPr>
+          <w:b/>
+        </w:rPr>
+        <w:t>:</w:t>
+      </w:r>
+    </w:p>
+    <w:p>
+      <w:pPr>
+        <w:pStyle w:val="ListParagraph"/>
+        <w:numPr>
+          <w:ilvl w:val="0"/>
+          <w:numId w:val="1"/>
+        </w:numPr>
+      </w:pPr>
+      <w:r>
+        <w:t>Plant growth &amp; choice of accessions</w:t>
+      </w:r>
+    </w:p>
+    <w:p>
+      <w:pPr>
+        <w:pStyle w:val="ListParagraph"/>
+        <w:numPr>
+          <w:ilvl w:val="0"/>
+          <w:numId w:val="1"/>
+        </w:numPr>
+      </w:pPr>
+      <w:r>
+        <w:t>Pathogen propagation &amp; population of isolates</w:t>
+      </w:r>
+    </w:p>
+    <w:p>
+      <w:pPr>
+        <w:pStyle w:val="ListParagraph"/>
+        <w:numPr>
+          <w:ilvl w:val="1"/>
+          <w:numId w:val="1"/>
+        </w:numPr>
+      </w:pPr>
+      <w:r>
+        <w:t xml:space="preserve">Number of genes in </w:t>
+      </w:r>
+      <w:proofErr w:type="spellStart"/>
+      <w:r>
+        <w:t>Bc</w:t>
+      </w:r>
+      <w:proofErr w:type="spellEnd"/>
+      <w:r>
+        <w:t xml:space="preserve"> genome</w:t>
+      </w:r>
+    </w:p>
+    <w:p>
+      <w:pPr>
+        <w:pStyle w:val="ListParagraph"/>
+        <w:numPr>
+          <w:ilvl w:val="1"/>
+          <w:numId w:val="1"/>
+        </w:numPr>
+      </w:pPr>
+      <w:r>
+        <w:t>Number of SNPs at MAF &gt; 0.20 (plus MAF &gt; 0.10 / &gt; 0.05?)</w:t>
+      </w:r>
+    </w:p>
+    <w:p>
+      <w:pPr>
+        <w:pStyle w:val="ListParagraph"/>
+        <w:numPr>
+          <w:ilvl w:val="2"/>
+          <w:numId w:val="1"/>
+        </w:numPr>
+      </w:pPr>
+      <w:r>
+        <w:t>Number of genes with at least 1 SNP</w:t>
+      </w:r>
+    </w:p>
+    <w:p>
+      <w:pPr>
+        <w:pStyle w:val="ListParagraph"/>
+        <w:numPr>
+          <w:ilvl w:val="2"/>
+          <w:numId w:val="1"/>
+        </w:numPr>
+      </w:pPr>
+      <w:r>
+        <w:t>Number of genes with &gt;= 2 SNPs</w:t>
+      </w:r>
+    </w:p>
+    <w:p>
+      <w:pPr>
+        <w:pStyle w:val="ListParagraph"/>
+        <w:numPr>
+          <w:ilvl w:val="1"/>
+          <w:numId w:val="1"/>
+        </w:numPr>
+      </w:pPr>
+      <w:r>
+        <w:t>address</w:t>
+      </w:r>
+      <w:r>
+        <w:t xml:space="preserve"> population structure</w:t>
+      </w:r>
+    </w:p>
+    <w:p>
+      <w:pPr>
+        <w:pStyle w:val="ListParagraph"/>
+        <w:numPr>
+          <w:ilvl w:val="2"/>
+          <w:numId w:val="1"/>
+        </w:numPr>
+      </w:pPr>
+      <w:proofErr w:type="gramStart"/>
+      <w:r>
+        <w:t>reference</w:t>
+      </w:r>
+      <w:proofErr w:type="gramEnd"/>
+      <w:r>
+        <w:t xml:space="preserve"> Atwell in prep.</w:t>
+      </w:r>
+    </w:p>
+    <w:p>
+      <w:pPr>
+        <w:pStyle w:val="ListParagraph"/>
+        <w:numPr>
+          <w:ilvl w:val="0"/>
+          <w:numId w:val="1"/>
+        </w:numPr>
+      </w:pPr>
+      <w:r>
+        <w:t>Detached leaf assay</w:t>
+      </w:r>
+    </w:p>
+    <w:p>
+      <w:pPr>
+        <w:pStyle w:val="ListParagraph"/>
+        <w:numPr>
+          <w:ilvl w:val="1"/>
+          <w:numId w:val="1"/>
+        </w:numPr>
+      </w:pPr>
+      <w:r>
+        <w:t>Whole-plant translatable</w:t>
+      </w:r>
+    </w:p>
+    <w:p>
+      <w:pPr>
+        <w:pStyle w:val="ListParagraph"/>
+        <w:numPr>
+          <w:ilvl w:val="1"/>
+          <w:numId w:val="1"/>
+        </w:numPr>
+      </w:pPr>
+      <w:r>
+        <w:t xml:space="preserve">Lesion size as approximation of virulence </w:t>
+      </w:r>
+    </w:p>
+    <w:p>
+      <w:pPr>
+        <w:pStyle w:val="ListParagraph"/>
+        <w:numPr>
+          <w:ilvl w:val="0"/>
+          <w:numId w:val="1"/>
+        </w:numPr>
+      </w:pPr>
+      <w:r>
+        <w:t>Linear models</w:t>
+      </w:r>
+    </w:p>
+    <w:p>
+      <w:pPr>
+        <w:pStyle w:val="ListParagraph"/>
+        <w:numPr>
+          <w:ilvl w:val="0"/>
+          <w:numId w:val="1"/>
+        </w:numPr>
+      </w:pPr>
+      <w:proofErr w:type="spellStart"/>
+      <w:r>
+        <w:t>bigRR</w:t>
+      </w:r>
+      <w:proofErr w:type="spellEnd"/>
+    </w:p>
+    <w:p>
+      <w:pPr>
+        <w:pStyle w:val="ListParagraph"/>
+        <w:numPr>
+          <w:ilvl w:val="1"/>
+          <w:numId w:val="1"/>
+        </w:numPr>
+      </w:pPr>
+      <w:r>
+        <w:t>reference JAC 2016</w:t>
+      </w:r>
+    </w:p>
+    <w:p>
+      <w:pPr>
+        <w:pStyle w:val="ListParagraph"/>
+        <w:numPr>
+          <w:ilvl w:val="0"/>
+          <w:numId w:val="1"/>
+        </w:numPr>
+      </w:pPr>
+      <w:r>
+        <w:t>gene identification</w:t>
+      </w:r>
+    </w:p>
+    <w:p/>
+    <w:p>
+      <w:pPr>
+        <w:rPr>
+          <w:b/>
+        </w:rPr>
+      </w:pPr>
+      <w:r>
+        <w:rPr>
+          <w:b/>
+        </w:rPr>
+        <w:t>Results</w:t>
+      </w:r>
+      <w:r>
+        <w:rPr>
+          <w:b/>
+        </w:rPr>
+        <w:t>:</w:t>
+      </w:r>
+    </w:p>
+    <w:p>
+      <w:pPr>
+        <w:pStyle w:val="ListParagraph"/>
+        <w:numPr>
+          <w:ilvl w:val="0"/>
+          <w:numId w:val="1"/>
+        </w:numPr>
+      </w:pPr>
+      <w:r>
+        <w:t>variation in lesion size</w:t>
+      </w:r>
+    </w:p>
+    <w:p>
+      <w:pPr>
+        <w:pStyle w:val="ListParagraph"/>
+        <w:numPr>
+          <w:ilvl w:val="1"/>
+          <w:numId w:val="1"/>
+        </w:numPr>
+      </w:pPr>
+      <w:r>
+        <w:t xml:space="preserve">domesticated lines more susceptible on average BUT overlap with wild </w:t>
+      </w:r>
+    </w:p>
+    <w:p>
+      <w:pPr>
+        <w:pStyle w:val="ListParagraph"/>
+        <w:numPr>
+          <w:ilvl w:val="1"/>
+          <w:numId w:val="1"/>
+        </w:numPr>
+      </w:pPr>
+      <w:r>
+        <w:rPr>
+          <w:b/>
+        </w:rPr>
+        <w:t xml:space="preserve">Figure R0. </w:t>
+      </w:r>
+      <w:r>
+        <w:t>Violin plot of lesion size on domesticated vs. wild tomato hosts.</w:t>
+      </w:r>
+    </w:p>
+    <w:p>
+      <w:pPr>
+        <w:pStyle w:val="ListParagraph"/>
+        <w:numPr>
+          <w:ilvl w:val="1"/>
+          <w:numId w:val="1"/>
+        </w:numPr>
+      </w:pPr>
+      <w:r>
+        <w:t>analysis of GLM</w:t>
+      </w:r>
+    </w:p>
+    <w:p>
+      <w:pPr>
+        <w:pStyle w:val="ListParagraph"/>
+        <w:numPr>
+          <w:ilvl w:val="1"/>
+          <w:numId w:val="1"/>
+        </w:numPr>
+      </w:pPr>
+      <w:r>
+        <w:rPr>
+          <w:b/>
+        </w:rPr>
+        <w:lastRenderedPageBreak/>
+        <w:t>Table R1.</w:t>
+      </w:r>
+      <w:r>
         <w:t xml:space="preserve"> </w:t>
       </w:r>
       <w:r>
-        <w:t xml:space="preserve">to control </w:t>
-      </w:r>
-      <w:r>
-        <w:t>common, economically costly pathogen</w:t>
-      </w:r>
-    </w:p>
-    <w:p>
-      <w:pPr>
-        <w:pStyle w:val="ListParagraph"/>
-        <w:numPr>
-          <w:ilvl w:val="0"/>
-          <w:numId w:val="1"/>
-        </w:numPr>
-      </w:pPr>
-      <w:r>
-        <w:t>Quantitative genetics of virulence in Botrytis</w:t>
-      </w:r>
-    </w:p>
-    <w:p>
-      <w:pPr>
-        <w:pStyle w:val="ListParagraph"/>
-        <w:numPr>
-          <w:ilvl w:val="1"/>
-          <w:numId w:val="1"/>
-        </w:numPr>
-      </w:pPr>
-      <w:r>
-        <w:t>Jason’s GWAS</w:t>
-      </w:r>
-    </w:p>
-    <w:p>
-      <w:pPr>
-        <w:pStyle w:val="ListParagraph"/>
-        <w:numPr>
-          <w:ilvl w:val="1"/>
-          <w:numId w:val="1"/>
-        </w:numPr>
-      </w:pPr>
-      <w:r>
-        <w:t>Known genes for virulence</w:t>
-      </w:r>
-    </w:p>
-    <w:p>
-      <w:pPr>
-        <w:pStyle w:val="ListParagraph"/>
-        <w:numPr>
-          <w:ilvl w:val="0"/>
-          <w:numId w:val="1"/>
-        </w:numPr>
-      </w:pPr>
-      <w:proofErr w:type="spellStart"/>
-      <w:r>
-        <w:t>Multigenic</w:t>
-      </w:r>
-      <w:proofErr w:type="spellEnd"/>
-      <w:r>
-        <w:t xml:space="preserve"> basis of plant resistance to Botrytis</w:t>
-      </w:r>
-    </w:p>
-    <w:p>
-      <w:pPr>
-        <w:pStyle w:val="ListParagraph"/>
-        <w:numPr>
-          <w:ilvl w:val="1"/>
-          <w:numId w:val="1"/>
-        </w:numPr>
-      </w:pPr>
-      <w:r>
-        <w:t xml:space="preserve">Genetics in Arabidopsis – </w:t>
-      </w:r>
-      <w:r>
-        <w:t xml:space="preserve">Jason’s </w:t>
-      </w:r>
-      <w:r>
-        <w:t>GWAS</w:t>
-      </w:r>
-    </w:p>
-    <w:p>
-      <w:pPr>
-        <w:pStyle w:val="ListParagraph"/>
-        <w:numPr>
-          <w:ilvl w:val="1"/>
-          <w:numId w:val="1"/>
-        </w:numPr>
-      </w:pPr>
-      <w:r>
-        <w:t>Mutant analysis in Arabidopsis</w:t>
-      </w:r>
-    </w:p>
-    <w:p>
-      <w:pPr>
-        <w:pStyle w:val="ListParagraph"/>
-        <w:numPr>
-          <w:ilvl w:val="0"/>
-          <w:numId w:val="1"/>
-        </w:numPr>
-      </w:pPr>
-      <w:r>
-        <w:t>Domestication in pathogen resistance</w:t>
-      </w:r>
-    </w:p>
-    <w:p>
-      <w:pPr>
-        <w:pStyle w:val="ListParagraph"/>
-        <w:numPr>
-          <w:ilvl w:val="1"/>
-          <w:numId w:val="1"/>
-        </w:numPr>
-      </w:pPr>
-      <w:r>
-        <w:t>Theory: selection against defense alleles in domestication &amp; cultivation</w:t>
-      </w:r>
-    </w:p>
-    <w:p>
-      <w:pPr>
-        <w:pStyle w:val="ListParagraph"/>
-        <w:numPr>
-          <w:ilvl w:val="1"/>
-          <w:numId w:val="1"/>
-        </w:numPr>
-      </w:pPr>
-      <w:r>
-        <w:t>Assumes: low resistance in all domesticated varieties</w:t>
-      </w:r>
-    </w:p>
-    <w:p>
-      <w:pPr>
-        <w:pStyle w:val="ListParagraph"/>
-        <w:numPr>
-          <w:ilvl w:val="0"/>
-          <w:numId w:val="1"/>
-        </w:numPr>
-      </w:pPr>
-      <w:r>
-        <w:t>Questions</w:t>
-      </w:r>
-    </w:p>
-    <w:p>
-      <w:pPr>
-        <w:pStyle w:val="ListParagraph"/>
-        <w:numPr>
-          <w:ilvl w:val="1"/>
-          <w:numId w:val="1"/>
-        </w:numPr>
-      </w:pPr>
-      <w:r>
-        <w:t>Does domestication give us a strong hypothesis about susceptibility?</w:t>
-      </w:r>
-    </w:p>
-    <w:p>
-      <w:pPr>
-        <w:pStyle w:val="ListParagraph"/>
-        <w:numPr>
-          <w:ilvl w:val="2"/>
-          <w:numId w:val="1"/>
-        </w:numPr>
-      </w:pPr>
-      <w:r>
-        <w:t>Does this differ depending on</w:t>
-      </w:r>
-      <w:r>
-        <w:t>: pathogen genotype, host genotype</w:t>
-      </w:r>
-    </w:p>
-    <w:p>
-      <w:pPr>
-        <w:pStyle w:val="ListParagraph"/>
-        <w:numPr>
-          <w:ilvl w:val="1"/>
-          <w:numId w:val="1"/>
-        </w:numPr>
-      </w:pPr>
-      <w:r>
-        <w:t>Genetic basis of virulence in Botrytis</w:t>
-      </w:r>
-    </w:p>
-    <w:p>
-      <w:pPr>
-        <w:pStyle w:val="ListParagraph"/>
-        <w:numPr>
-          <w:ilvl w:val="2"/>
-          <w:numId w:val="1"/>
-        </w:numPr>
-      </w:pPr>
-      <w:r>
-        <w:t>Do the same loci confer virulence across host genotypes?</w:t>
-      </w:r>
-    </w:p>
-    <w:p/>
-    <w:p>
-      <w:r>
-        <w:t xml:space="preserve">Materials &amp; </w:t>
-      </w:r>
-      <w:r>
-        <w:t>Methods</w:t>
-      </w:r>
-    </w:p>
-    <w:p>
-      <w:pPr>
-        <w:pStyle w:val="ListParagraph"/>
-        <w:numPr>
-          <w:ilvl w:val="0"/>
-          <w:numId w:val="1"/>
-        </w:numPr>
-      </w:pPr>
-      <w:r>
-        <w:t xml:space="preserve">Plant growth &amp; </w:t>
-      </w:r>
-      <w:r>
-        <w:t xml:space="preserve">choice of </w:t>
-      </w:r>
-      <w:r>
-        <w:t>accessions</w:t>
-      </w:r>
-    </w:p>
-    <w:p>
-      <w:pPr>
-        <w:pStyle w:val="ListParagraph"/>
-        <w:numPr>
-          <w:ilvl w:val="0"/>
-          <w:numId w:val="1"/>
-        </w:numPr>
-      </w:pPr>
-      <w:r>
-        <w:t xml:space="preserve">Pathogen propagation &amp; </w:t>
-      </w:r>
-      <w:r>
-        <w:t xml:space="preserve">population of </w:t>
-      </w:r>
-      <w:r>
-        <w:t>isolates</w:t>
-      </w:r>
-    </w:p>
-    <w:p>
-      <w:pPr>
-        <w:pStyle w:val="ListParagraph"/>
-        <w:numPr>
-          <w:ilvl w:val="0"/>
-          <w:numId w:val="1"/>
-        </w:numPr>
-      </w:pPr>
-      <w:r>
-        <w:t>Detached leaf assay</w:t>
-      </w:r>
-    </w:p>
-    <w:p>
-      <w:pPr>
-        <w:pStyle w:val="ListParagraph"/>
-        <w:numPr>
-          <w:ilvl w:val="1"/>
-          <w:numId w:val="1"/>
-        </w:numPr>
-      </w:pPr>
-      <w:r>
-        <w:t>Whole-plant translatable</w:t>
-      </w:r>
-    </w:p>
-    <w:p>
-      <w:pPr>
-        <w:pStyle w:val="ListParagraph"/>
-        <w:numPr>
-          <w:ilvl w:val="1"/>
-          <w:numId w:val="1"/>
-        </w:numPr>
-      </w:pPr>
-      <w:r>
-        <w:t xml:space="preserve">Lesion size as approximation of virulence </w:t>
-      </w:r>
-    </w:p>
-    <w:p>
-      <w:pPr>
-        <w:pStyle w:val="ListParagraph"/>
-        <w:numPr>
-          <w:ilvl w:val="0"/>
-          <w:numId w:val="1"/>
-        </w:numPr>
-      </w:pPr>
-      <w:r>
-        <w:t>Linear models</w:t>
-      </w:r>
-    </w:p>
-    <w:p>
-      <w:pPr>
-        <w:pStyle w:val="ListParagraph"/>
-        <w:numPr>
-          <w:ilvl w:val="0"/>
-          <w:numId w:val="1"/>
-        </w:numPr>
-      </w:pPr>
-      <w:r>
-        <w:t>Genome</w:t>
+        <w:rPr>
+          <w:bCs/>
+        </w:rPr>
+        <w:t xml:space="preserve">Mixed model analysis of lesion area. </w:t>
+      </w:r>
+      <w:r>
+        <w:t xml:space="preserve">Interaction </w:t>
+      </w:r>
+      <w:proofErr w:type="gramStart"/>
+      <w:r>
+        <w:t>( :</w:t>
+      </w:r>
+      <w:proofErr w:type="gramEnd"/>
+      <w:r>
+        <w:t xml:space="preserve"> ) and nesting ( / ) of terms are included. Lesion size is significantly affected by pathogen and host genotypes, and domestication status. </w:t>
+      </w:r>
+      <w:r>
+        <w:t>Further, host and isolate</w:t>
+      </w:r>
+      <w:r>
+        <w:t xml:space="preserve"> effects differ </w:t>
+      </w:r>
+      <w:r>
+        <w:t>between</w:t>
+      </w:r>
+      <w:r>
+        <w:t xml:space="preserve"> the two replicate detached leaf experiments.</w:t>
       </w:r>
       <w:bookmarkStart w:id="1" w:name="_GoBack"/>
       <w:bookmarkEnd w:id="1"/>
@@ -376,22 +712,180 @@
           <w:numId w:val="1"/>
         </w:numPr>
       </w:pPr>
+      <w:r>
+        <w:t>genetic control of lesion size</w:t>
+      </w:r>
+    </w:p>
+    <w:p>
+      <w:pPr>
+        <w:pStyle w:val="ListParagraph"/>
+        <w:numPr>
+          <w:ilvl w:val="1"/>
+          <w:numId w:val="1"/>
+        </w:numPr>
+      </w:pPr>
+      <w:r>
+        <w:t>due to plant, pathogen, and INTERACTION</w:t>
+      </w:r>
+    </w:p>
+    <w:p>
+      <w:pPr>
+        <w:pStyle w:val="ListParagraph"/>
+        <w:numPr>
+          <w:ilvl w:val="2"/>
+          <w:numId w:val="1"/>
+        </w:numPr>
+      </w:pPr>
+      <w:r>
+        <w:rPr>
+          <w:b/>
+        </w:rPr>
+        <w:t>Figure R1.</w:t>
+      </w:r>
+      <w:r>
+        <w:t xml:space="preserve"> </w:t>
+      </w:r>
+      <w:r>
+        <w:rPr>
+          <w:bCs/>
+        </w:rPr>
+        <w:t xml:space="preserve">Bar plots of average lesion area on each tomato plant genotype, across all </w:t>
+      </w:r>
+      <w:r>
+        <w:rPr>
+          <w:bCs/>
+          <w:i/>
+          <w:iCs/>
+        </w:rPr>
+        <w:t xml:space="preserve">B. </w:t>
+      </w:r>
       <w:proofErr w:type="spellStart"/>
       <w:r>
-        <w:t>bigRR</w:t>
+        <w:rPr>
+          <w:bCs/>
+          <w:i/>
+          <w:iCs/>
+        </w:rPr>
+        <w:t>cinerea</w:t>
       </w:r>
       <w:proofErr w:type="spellEnd"/>
-    </w:p>
-    <w:p>
-      <w:pPr>
-        <w:pStyle w:val="ListParagraph"/>
-        <w:numPr>
-          <w:ilvl w:val="1"/>
-          <w:numId w:val="1"/>
-        </w:numPr>
-      </w:pPr>
-      <w:r>
-        <w:t>JAC GWAS</w:t>
+      <w:r>
+        <w:rPr>
+          <w:bCs/>
+          <w:i/>
+          <w:iCs/>
+        </w:rPr>
+        <w:t xml:space="preserve"> </w:t>
+      </w:r>
+      <w:r>
+        <w:rPr>
+          <w:bCs/>
+        </w:rPr>
+        <w:t xml:space="preserve">isolates. </w:t>
+      </w:r>
+      <w:r>
+        <w:t xml:space="preserve">Tomato accession names are listed. </w:t>
+      </w:r>
+    </w:p>
+    <w:p>
+      <w:pPr>
+        <w:pStyle w:val="ListParagraph"/>
+        <w:numPr>
+          <w:ilvl w:val="2"/>
+          <w:numId w:val="1"/>
+        </w:numPr>
+      </w:pPr>
+      <w:r>
+        <w:rPr>
+          <w:b/>
+        </w:rPr>
+        <w:t>Figure R2.</w:t>
+      </w:r>
+      <w:r>
+        <w:t xml:space="preserve"> </w:t>
+      </w:r>
+      <w:r>
+        <w:t xml:space="preserve">Interaction plot of </w:t>
+      </w:r>
+      <w:r>
+        <w:rPr>
+          <w:bCs/>
+        </w:rPr>
+        <w:t xml:space="preserve">lesion area for each isolate across tomato plant genotypes. </w:t>
+      </w:r>
+      <w:r>
+        <w:t xml:space="preserve">Tomato accession names are listed, and each isolate is traced by a single color. </w:t>
+      </w:r>
+    </w:p>
+    <w:p>
+      <w:pPr>
+        <w:pStyle w:val="ListParagraph"/>
+        <w:numPr>
+          <w:ilvl w:val="3"/>
+          <w:numId w:val="1"/>
+        </w:numPr>
+      </w:pPr>
+      <w:r>
+        <w:t>How best to draw these?</w:t>
+      </w:r>
+    </w:p>
+    <w:p>
+      <w:pPr>
+        <w:pStyle w:val="ListParagraph"/>
+        <w:numPr>
+          <w:ilvl w:val="2"/>
+          <w:numId w:val="1"/>
+        </w:numPr>
+      </w:pPr>
+      <w:r>
+        <w:t xml:space="preserve">variation between </w:t>
+      </w:r>
+      <w:proofErr w:type="spellStart"/>
+      <w:r>
+        <w:t>Bc</w:t>
+      </w:r>
+      <w:proofErr w:type="spellEnd"/>
+      <w:r>
+        <w:t xml:space="preserve"> genotypes affects virulence on tomato</w:t>
+      </w:r>
+    </w:p>
+    <w:p>
+      <w:pPr>
+        <w:pStyle w:val="ListParagraph"/>
+        <w:numPr>
+          <w:ilvl w:val="3"/>
+          <w:numId w:val="1"/>
+        </w:numPr>
+      </w:pPr>
+      <w:r>
+        <w:t>Where does B05.</w:t>
+      </w:r>
+      <w:r>
+        <w:t>10 fall?</w:t>
+      </w:r>
+    </w:p>
+    <w:p>
+      <w:pPr>
+        <w:pStyle w:val="ListParagraph"/>
+        <w:numPr>
+          <w:ilvl w:val="1"/>
+          <w:numId w:val="1"/>
+        </w:numPr>
+      </w:pPr>
+      <w:r>
+        <w:t>spearman’s rank correlation among phenotypes</w:t>
+      </w:r>
+    </w:p>
+    <w:p>
+      <w:pPr>
+        <w:pStyle w:val="ListParagraph"/>
+        <w:numPr>
+          <w:ilvl w:val="2"/>
+          <w:numId w:val="1"/>
+        </w:numPr>
+      </w:pPr>
+      <w:r>
+        <w:t>Is isolate ranking (based on lesion size) more consistent between domesticated or wild varieties?</w:t>
       </w:r>
     </w:p>
     <w:p>
@@ -403,13 +897,239 @@
         </w:numPr>
       </w:pPr>
       <w:r>
-        <w:t>gene identification</w:t>
+        <w:t xml:space="preserve">Candidate genes for </w:t>
+      </w:r>
+      <w:r>
+        <w:t>lesion size</w:t>
+      </w:r>
+    </w:p>
+    <w:p>
+      <w:pPr>
+        <w:pStyle w:val="ListParagraph"/>
+        <w:numPr>
+          <w:ilvl w:val="1"/>
+          <w:numId w:val="1"/>
+        </w:numPr>
+      </w:pPr>
+      <w:r>
+        <w:rPr>
+          <w:b/>
+        </w:rPr>
+        <w:t>Figure R3a-l.</w:t>
+      </w:r>
+      <w:r>
+        <w:t xml:space="preserve"> Manhattan plots of lesion size on all 12 tomato genotypes. Plots with high thresholds include sub-plot showing peaks.</w:t>
+      </w:r>
+    </w:p>
+    <w:p>
+      <w:pPr>
+        <w:pStyle w:val="ListParagraph"/>
+        <w:numPr>
+          <w:ilvl w:val="1"/>
+          <w:numId w:val="1"/>
+        </w:numPr>
+      </w:pPr>
+      <w:r>
+        <w:t xml:space="preserve">number of significant loci &gt; threshold </w:t>
+      </w:r>
+    </w:p>
+    <w:p>
+      <w:pPr>
+        <w:pStyle w:val="ListParagraph"/>
+        <w:numPr>
+          <w:ilvl w:val="2"/>
+          <w:numId w:val="1"/>
+        </w:numPr>
+      </w:pPr>
+      <w:r>
+        <w:t>phenotype-conditional loci (single host genotype)</w:t>
+      </w:r>
+    </w:p>
+    <w:p>
+      <w:pPr>
+        <w:pStyle w:val="ListParagraph"/>
+        <w:numPr>
+          <w:ilvl w:val="2"/>
+          <w:numId w:val="1"/>
+        </w:numPr>
+      </w:pPr>
+      <w:r>
+        <w:t xml:space="preserve">total loci (across phenotypes) </w:t>
+      </w:r>
+    </w:p>
+    <w:p>
+      <w:pPr>
+        <w:pStyle w:val="ListParagraph"/>
+        <w:numPr>
+          <w:ilvl w:val="2"/>
+          <w:numId w:val="1"/>
+        </w:numPr>
+      </w:pPr>
+      <w:r>
+        <w:t xml:space="preserve">quantitative resistance to </w:t>
+      </w:r>
+      <w:r>
+        <w:t>B</w:t>
+      </w:r>
+      <w:r>
+        <w:t>otrytis depends on both plant and pathogen genetics</w:t>
+      </w:r>
+    </w:p>
+    <w:p>
+      <w:pPr>
+        <w:pStyle w:val="ListParagraph"/>
+        <w:numPr>
+          <w:ilvl w:val="1"/>
+          <w:numId w:val="1"/>
+        </w:numPr>
+      </w:pPr>
+      <w:r>
+        <w:t>Role of domestication</w:t>
+      </w:r>
+    </w:p>
+    <w:p>
+      <w:pPr>
+        <w:pStyle w:val="ListParagraph"/>
+        <w:numPr>
+          <w:ilvl w:val="2"/>
+          <w:numId w:val="1"/>
+        </w:numPr>
+      </w:pPr>
+      <w:r>
+        <w:rPr>
+          <w:b/>
+        </w:rPr>
+        <w:t>Figure R4a-c.</w:t>
+      </w:r>
+      <w:r>
+        <w:t xml:space="preserve"> Manhattan plots of lesion size on domesticated, wild, and “domestication effect” phenotypes.</w:t>
+      </w:r>
+    </w:p>
+    <w:p>
+      <w:pPr>
+        <w:pStyle w:val="ListParagraph"/>
+        <w:numPr>
+          <w:ilvl w:val="2"/>
+          <w:numId w:val="1"/>
+        </w:numPr>
+      </w:pPr>
+      <w:r>
+        <w:t>loci which are conditional on domestication</w:t>
+      </w:r>
+    </w:p>
+    <w:p>
+      <w:pPr>
+        <w:pStyle w:val="ListParagraph"/>
+        <w:numPr>
+          <w:ilvl w:val="1"/>
+          <w:numId w:val="1"/>
+        </w:numPr>
+      </w:pPr>
+      <w:r>
+        <w:t>Gene functions</w:t>
+      </w:r>
+    </w:p>
+    <w:p>
+      <w:pPr>
+        <w:pStyle w:val="ListParagraph"/>
+        <w:numPr>
+          <w:ilvl w:val="2"/>
+          <w:numId w:val="1"/>
+        </w:numPr>
+      </w:pPr>
+      <w:r>
+        <w:t>GO annotation</w:t>
+      </w:r>
+    </w:p>
+    <w:p>
+      <w:pPr>
+        <w:pStyle w:val="ListParagraph"/>
+        <w:numPr>
+          <w:ilvl w:val="3"/>
+          <w:numId w:val="1"/>
+        </w:numPr>
+      </w:pPr>
+      <w:r>
+        <w:t xml:space="preserve">within each phenotype </w:t>
+      </w:r>
+    </w:p>
+    <w:p>
+      <w:pPr>
+        <w:pStyle w:val="ListParagraph"/>
+        <w:numPr>
+          <w:ilvl w:val="3"/>
+          <w:numId w:val="1"/>
+        </w:numPr>
+      </w:pPr>
+      <w:r>
+        <w:t xml:space="preserve">across all phenotypes </w:t>
+      </w:r>
+    </w:p>
+    <w:p>
+      <w:pPr>
+        <w:pStyle w:val="ListParagraph"/>
+        <w:numPr>
+          <w:ilvl w:val="3"/>
+          <w:numId w:val="1"/>
+        </w:numPr>
+      </w:pPr>
+      <w:r>
+        <w:t>for domesticated / wild comparison</w:t>
+      </w:r>
+    </w:p>
+    <w:p>
+      <w:pPr>
+        <w:pStyle w:val="ListParagraph"/>
+        <w:numPr>
+          <w:ilvl w:val="2"/>
+          <w:numId w:val="1"/>
+        </w:numPr>
+      </w:pPr>
+      <w:r>
+        <w:t>SNPs for previously-</w:t>
+      </w:r>
+      <w:proofErr w:type="spellStart"/>
+      <w:r>
+        <w:t>IDed</w:t>
+      </w:r>
+      <w:proofErr w:type="spellEnd"/>
+      <w:r>
+        <w:t xml:space="preserve"> virulence genes not found in our GWAS list?</w:t>
+      </w:r>
+    </w:p>
+    <w:p>
+      <w:pPr>
+        <w:pStyle w:val="ListParagraph"/>
+        <w:numPr>
+          <w:ilvl w:val="1"/>
+          <w:numId w:val="1"/>
+        </w:numPr>
+      </w:pPr>
+      <w:proofErr w:type="gramStart"/>
+      <w:r>
+        <w:t>quantitative</w:t>
+      </w:r>
+      <w:proofErr w:type="gramEnd"/>
+      <w:r>
+        <w:t xml:space="preserve"> – </w:t>
+      </w:r>
+      <w:r>
+        <w:t>importan</w:t>
+      </w:r>
+      <w:r>
+        <w:t>c</w:t>
+      </w:r>
+      <w:r>
+        <w:t>e of</w:t>
+      </w:r>
+      <w:r>
+        <w:t xml:space="preserve"> study beyond single-pathogen level. </w:t>
       </w:r>
     </w:p>
     <w:p/>
     <w:p>
       <w:r>
-        <w:t>Results</w:t>
+        <w:t>Discussion:</w:t>
       </w:r>
     </w:p>
     <w:p>
@@ -421,259 +1141,197 @@
         </w:numPr>
       </w:pPr>
       <w:r>
-        <w:t>variation in lesion size</w:t>
-      </w:r>
-    </w:p>
-    <w:p>
-      <w:pPr>
-        <w:pStyle w:val="ListParagraph"/>
-        <w:numPr>
-          <w:ilvl w:val="1"/>
-          <w:numId w:val="1"/>
-        </w:numPr>
-      </w:pPr>
-      <w:r>
-        <w:t>domesticated lines more susceptible on average BUT overlap with wild</w:t>
-      </w:r>
+        <w:t xml:space="preserve">Next steps: </w:t>
+      </w:r>
+    </w:p>
+    <w:p>
+      <w:pPr>
+        <w:pStyle w:val="ListParagraph"/>
+        <w:numPr>
+          <w:ilvl w:val="1"/>
+          <w:numId w:val="1"/>
+        </w:numPr>
+      </w:pPr>
+      <w:r>
+        <w:t>condense loci into co-expression networks</w:t>
+      </w:r>
+    </w:p>
+    <w:p>
+      <w:pPr>
+        <w:pStyle w:val="ListParagraph"/>
+        <w:numPr>
+          <w:ilvl w:val="1"/>
+          <w:numId w:val="1"/>
+        </w:numPr>
+      </w:pPr>
+      <w:r>
+        <w:t>Additional host species</w:t>
+      </w:r>
+    </w:p>
+    <w:p>
+      <w:pPr>
+        <w:pStyle w:val="ListParagraph"/>
+        <w:numPr>
+          <w:ilvl w:val="2"/>
+          <w:numId w:val="1"/>
+        </w:numPr>
+      </w:pPr>
+      <w:r>
+        <w:t>Are high-virulence isolates on tomato also virulent across hosts?</w:t>
+      </w:r>
+    </w:p>
+    <w:p>
+      <w:pPr>
+        <w:pStyle w:val="ListParagraph"/>
+        <w:numPr>
+          <w:ilvl w:val="2"/>
+          <w:numId w:val="1"/>
+        </w:numPr>
+      </w:pPr>
+      <w:r>
+        <w:t>Genetics of virulence conserved/ variable?</w:t>
+      </w:r>
+    </w:p>
+    <w:p>
+      <w:pPr>
+        <w:pStyle w:val="ListParagraph"/>
+        <w:numPr>
+          <w:ilvl w:val="2"/>
+          <w:numId w:val="1"/>
+        </w:numPr>
+      </w:pPr>
+      <w:r>
+        <w:t>Is the effect of domestication consistent across taxa?</w:t>
+      </w:r>
+    </w:p>
+    <w:p/>
+    <w:p>
+      <w:r>
+        <w:t>Acknowledgements/ Authorship*:</w:t>
+      </w:r>
+    </w:p>
+    <w:p>
+      <w:r>
+        <w:t xml:space="preserve">Detached leaf assay: </w:t>
+      </w:r>
+      <w:proofErr w:type="spellStart"/>
+      <w:r>
+        <w:t>Baohua</w:t>
+      </w:r>
+      <w:proofErr w:type="spellEnd"/>
+      <w:r>
+        <w:t xml:space="preserve"> Li, </w:t>
+      </w:r>
+      <w:proofErr w:type="spellStart"/>
+      <w:r>
+        <w:t>Aysha</w:t>
+      </w:r>
+      <w:proofErr w:type="spellEnd"/>
       <w:r>
         <w:t xml:space="preserve"> </w:t>
       </w:r>
-    </w:p>
-    <w:p>
-      <w:pPr>
-        <w:pStyle w:val="ListParagraph"/>
-        <w:numPr>
-          <w:ilvl w:val="0"/>
-          <w:numId w:val="1"/>
-        </w:numPr>
-      </w:pPr>
-      <w:r>
-        <w:t>genetic control of lesion size</w:t>
-      </w:r>
-    </w:p>
-    <w:p>
-      <w:pPr>
-        <w:pStyle w:val="ListParagraph"/>
-        <w:numPr>
-          <w:ilvl w:val="1"/>
-          <w:numId w:val="1"/>
-        </w:numPr>
-      </w:pPr>
-      <w:r>
-        <w:t>due to plant, pathogen, and INTERACTION</w:t>
-      </w:r>
-    </w:p>
-    <w:p>
-      <w:pPr>
-        <w:pStyle w:val="ListParagraph"/>
-        <w:numPr>
-          <w:ilvl w:val="0"/>
-          <w:numId w:val="1"/>
-        </w:numPr>
-      </w:pPr>
-      <w:r>
-        <w:t>genes for lesion size</w:t>
-      </w:r>
-    </w:p>
-    <w:p>
-      <w:pPr>
-        <w:pStyle w:val="ListParagraph"/>
-        <w:numPr>
-          <w:ilvl w:val="1"/>
-          <w:numId w:val="1"/>
-        </w:numPr>
-      </w:pPr>
-      <w:r>
-        <w:t xml:space="preserve">number of significant loci &gt; threshold </w:t>
-      </w:r>
-    </w:p>
-    <w:p>
-      <w:pPr>
-        <w:pStyle w:val="ListParagraph"/>
-        <w:numPr>
-          <w:ilvl w:val="2"/>
-          <w:numId w:val="1"/>
-        </w:numPr>
-      </w:pPr>
-      <w:r>
-        <w:t>phenotype</w:t>
-      </w:r>
-      <w:r>
-        <w:t>-conditional loci</w:t>
-      </w:r>
-      <w:r>
-        <w:t xml:space="preserve"> (single host genotype)</w:t>
-      </w:r>
-    </w:p>
-    <w:p>
-      <w:pPr>
-        <w:pStyle w:val="ListParagraph"/>
-        <w:numPr>
-          <w:ilvl w:val="2"/>
-          <w:numId w:val="1"/>
-        </w:numPr>
-      </w:pPr>
-      <w:r>
-        <w:t>total loci (</w:t>
-      </w:r>
-      <w:r>
-        <w:t xml:space="preserve">sum across phenotypes) </w:t>
-      </w:r>
-    </w:p>
-    <w:p>
-      <w:pPr>
-        <w:pStyle w:val="ListParagraph"/>
-        <w:numPr>
-          <w:ilvl w:val="2"/>
-          <w:numId w:val="1"/>
-        </w:numPr>
-      </w:pPr>
-      <w:r>
-        <w:t>domestication-conditional loci</w:t>
-      </w:r>
-    </w:p>
-    <w:p>
-      <w:pPr>
-        <w:pStyle w:val="ListParagraph"/>
-        <w:numPr>
-          <w:ilvl w:val="1"/>
-          <w:numId w:val="1"/>
-        </w:numPr>
-      </w:pPr>
+      <w:proofErr w:type="spellStart"/>
+      <w:r>
+        <w:t>Shafi</w:t>
+      </w:r>
+      <w:proofErr w:type="spellEnd"/>
+      <w:r>
+        <w:t xml:space="preserve">, Dick Leon, </w:t>
+      </w:r>
+      <w:proofErr w:type="spellStart"/>
+      <w:r>
+        <w:t>Dihan</w:t>
+      </w:r>
+      <w:proofErr w:type="spellEnd"/>
+      <w:r>
+        <w:t xml:space="preserve"> </w:t>
+      </w:r>
       <w:proofErr w:type="gramStart"/>
       <w:r>
-        <w:t>quantitative</w:t>
+        <w:t>Gao</w:t>
       </w:r>
       <w:proofErr w:type="gramEnd"/>
       <w:r>
-        <w:t xml:space="preserve"> – </w:t>
-      </w:r>
-      <w:r>
-        <w:t>justifies</w:t>
-      </w:r>
-      <w:r>
-        <w:t xml:space="preserve"> study beyond single-pathogen level</w:t>
-      </w:r>
-      <w:r>
-        <w:t xml:space="preserve">. </w:t>
-      </w:r>
-    </w:p>
-    <w:p>
-      <w:pPr>
-        <w:pStyle w:val="ListParagraph"/>
-        <w:numPr>
-          <w:ilvl w:val="2"/>
-          <w:numId w:val="1"/>
-        </w:numPr>
-      </w:pPr>
-      <w:r>
-        <w:t xml:space="preserve">What is the highest MAF for our significant SNPs? </w:t>
-      </w:r>
-      <w:r>
-        <w:sym w:font="Wingdings" w:char="F0E0"/>
-      </w:r>
-      <w:r>
-        <w:t xml:space="preserve"> approximate minimum population to detect the low-hanging fruit</w:t>
-      </w:r>
-    </w:p>
-    <w:p>
-      <w:pPr>
-        <w:pStyle w:val="ListParagraph"/>
-        <w:numPr>
-          <w:ilvl w:val="1"/>
-          <w:numId w:val="1"/>
-        </w:numPr>
-      </w:pPr>
-      <w:r>
-        <w:t>SNPs for previously-</w:t>
+        <w:t xml:space="preserve">, Ayla Nelson, Hart </w:t>
       </w:r>
       <w:proofErr w:type="spellStart"/>
       <w:r>
-        <w:t>IDed</w:t>
+        <w:t>Caligagan</w:t>
       </w:r>
       <w:proofErr w:type="spellEnd"/>
       <w:r>
-        <w:t xml:space="preserve"> pathogenesis genes not found in our GWAS list?</w:t>
-      </w:r>
-    </w:p>
-    <w:p>
-      <w:pPr>
-        <w:pStyle w:val="ListParagraph"/>
-        <w:numPr>
-          <w:ilvl w:val="1"/>
-          <w:numId w:val="1"/>
-        </w:numPr>
-      </w:pPr>
-      <w:r>
-        <w:t>Unique for each plant host? // shared?</w:t>
+        <w:t xml:space="preserve">, </w:t>
+      </w:r>
+      <w:proofErr w:type="spellStart"/>
+      <w:r>
+        <w:t>Gongjun</w:t>
+      </w:r>
+      <w:proofErr w:type="spellEnd"/>
+      <w:r>
+        <w:t xml:space="preserve"> Shi, </w:t>
+      </w:r>
+      <w:proofErr w:type="spellStart"/>
+      <w:r>
+        <w:t>Raoni</w:t>
+      </w:r>
+      <w:proofErr w:type="spellEnd"/>
+      <w:r>
+        <w:t xml:space="preserve"> </w:t>
+      </w:r>
+      <w:proofErr w:type="spellStart"/>
+      <w:r>
+        <w:t>Gwinner</w:t>
+      </w:r>
+      <w:proofErr w:type="spellEnd"/>
+    </w:p>
+    <w:p>
+      <w:r>
+        <w:t xml:space="preserve">Image Analysis: Dick Leon, </w:t>
+      </w:r>
+      <w:proofErr w:type="spellStart"/>
+      <w:r>
+        <w:t>Dihan</w:t>
+      </w:r>
+      <w:proofErr w:type="spellEnd"/>
+      <w:r>
+        <w:t xml:space="preserve"> </w:t>
+      </w:r>
+      <w:proofErr w:type="gramStart"/>
+      <w:r>
+        <w:t>Gao</w:t>
+      </w:r>
+      <w:proofErr w:type="gramEnd"/>
+    </w:p>
+    <w:p>
+      <w:r>
+        <w:lastRenderedPageBreak/>
+        <w:t xml:space="preserve">Statistical Analysis: Rachel Fordyce, </w:t>
+      </w:r>
+      <w:proofErr w:type="spellStart"/>
+      <w:r>
+        <w:t>Raoni</w:t>
+      </w:r>
+      <w:proofErr w:type="spellEnd"/>
+      <w:r>
+        <w:t xml:space="preserve"> </w:t>
+      </w:r>
+      <w:proofErr w:type="spellStart"/>
+      <w:r>
+        <w:t>Gwinner</w:t>
+      </w:r>
+      <w:proofErr w:type="spellEnd"/>
+      <w:r>
+        <w:t>, Suzi Atwell, Jason Corwin</w:t>
+      </w:r>
+    </w:p>
+    <w:p>
+      <w:r>
+        <w:t xml:space="preserve">Writing: </w:t>
       </w:r>
     </w:p>
     <w:p/>
-    <w:p>
-      <w:r>
-        <w:t>Discussion:</w:t>
-      </w:r>
-    </w:p>
-    <w:p>
-      <w:pPr>
-        <w:pStyle w:val="ListParagraph"/>
-        <w:numPr>
-          <w:ilvl w:val="0"/>
-          <w:numId w:val="1"/>
-        </w:numPr>
-      </w:pPr>
-      <w:r>
-        <w:t xml:space="preserve">Next steps: </w:t>
-      </w:r>
-    </w:p>
-    <w:p>
-      <w:pPr>
-        <w:pStyle w:val="ListParagraph"/>
-        <w:numPr>
-          <w:ilvl w:val="1"/>
-          <w:numId w:val="1"/>
-        </w:numPr>
-      </w:pPr>
-      <w:r>
-        <w:t>condense loci into co-expression networks</w:t>
-      </w:r>
-    </w:p>
-    <w:p>
-      <w:pPr>
-        <w:pStyle w:val="ListParagraph"/>
-        <w:numPr>
-          <w:ilvl w:val="1"/>
-          <w:numId w:val="1"/>
-        </w:numPr>
-      </w:pPr>
-      <w:r>
-        <w:t>Additional host species</w:t>
-      </w:r>
-    </w:p>
-    <w:p>
-      <w:pPr>
-        <w:pStyle w:val="ListParagraph"/>
-        <w:numPr>
-          <w:ilvl w:val="2"/>
-          <w:numId w:val="1"/>
-        </w:numPr>
-      </w:pPr>
-      <w:r>
-        <w:t>Genetics of virulence conserved/ variable?</w:t>
-      </w:r>
-    </w:p>
-    <w:p>
-      <w:pPr>
-        <w:pStyle w:val="ListParagraph"/>
-        <w:numPr>
-          <w:ilvl w:val="2"/>
-          <w:numId w:val="1"/>
-        </w:numPr>
-      </w:pPr>
-      <w:r>
-        <w:t>patterns of domestication</w:t>
-      </w:r>
-    </w:p>
+    <w:p/>
+    <w:p/>
     <w:sectPr>
       <w:pgSz w:w="12240" w:h="15840"/>
       <w:pgMar w:top="1440" w:right="1440" w:bottom="1440" w:left="1440" w:header="720" w:footer="720" w:gutter="0"/>
@@ -746,7 +1404,7 @@
         <w:rFonts w:ascii="Wingdings" w:hAnsi="Wingdings" w:hint="default"/>
       </w:rPr>
     </w:lvl>
-    <w:lvl w:ilvl="3" w:tplc="04090001" w:tentative="1">
+    <w:lvl w:ilvl="3" w:tplc="04090001">
       <w:start w:val="1"/>
       <w:numFmt w:val="bullet"/>
       <w:lvlText w:val=""/>
@@ -1693,7 +2351,7 @@
 </file>
 
 <file path=customXml/itemProps1.xml><?xml version="1.0" encoding="utf-8"?>
-<ds:datastoreItem xmlns:ds="http://schemas.openxmlformats.org/officeDocument/2006/customXml" ds:itemID="{440CB544-6A42-4F85-BABB-356965ACD64A}">
+<ds:datastoreItem xmlns:ds="http://schemas.openxmlformats.org/officeDocument/2006/customXml" ds:itemID="{27CC0F42-0A7E-4033-8750-1A82C13B7C19}">
   <ds:schemaRefs>
     <ds:schemaRef ds:uri="http://schemas.openxmlformats.org/officeDocument/2006/bibliography"/>
   </ds:schemaRefs>

</xml_diff>